<commit_message>
Game Map fix, MainMenu responsive implementation
</commit_message>
<xml_diff>
--- a/3_Documentazione/DocumentazioneProjectnonEuclidian.docx
+++ b/3_Documentazione/DocumentazioneProjectnonEuclidian.docx
@@ -11096,27 +11096,14 @@
             <w:r>
               <w:t xml:space="preserve">Figura </w:t>
             </w:r>
-            <w:r>
-              <w:fldChar w:fldCharType="begin"/>
-            </w:r>
-            <w:r>
-              <w:instrText xml:space="preserve"> SEQ Figura \* ARABIC </w:instrText>
-            </w:r>
-            <w:r>
-              <w:fldChar w:fldCharType="separate"/>
-            </w:r>
-            <w:r>
-              <w:rPr>
-                <w:noProof/>
-              </w:rPr>
-              <w:t>1</w:t>
-            </w:r>
-            <w:r>
-              <w:rPr>
-                <w:noProof/>
-              </w:rPr>
-              <w:fldChar w:fldCharType="end"/>
-            </w:r>
+            <w:fldSimple w:instr=" SEQ Figura \* ARABIC ">
+              <w:r>
+                <w:rPr>
+                  <w:noProof/>
+                </w:rPr>
+                <w:t>1</w:t>
+              </w:r>
+            </w:fldSimple>
             <w:r>
               <w:t xml:space="preserve">: </w:t>
             </w:r>
@@ -11627,6 +11614,9 @@
           </w:tcPr>
           <w:p>
             <w:r>
+              <w:rPr>
+                <w:noProof/>
+              </w:rPr>
               <w:drawing>
                 <wp:inline distT="0" distB="0" distL="0" distR="0" wp14:anchorId="43121F51" wp14:editId="32DCA032">
                   <wp:extent cx="2761558" cy="1726046"/>
@@ -11733,6 +11723,9 @@
           </w:tcPr>
           <w:p>
             <w:r>
+              <w:rPr>
+                <w:noProof/>
+              </w:rPr>
               <w:drawing>
                 <wp:inline distT="0" distB="0" distL="0" distR="0" wp14:anchorId="3B467A88" wp14:editId="63C87A68">
                   <wp:extent cx="2755957" cy="1722545"/>
@@ -11983,6 +11976,7 @@
       </w:pPr>
       <w:r>
         <w:rPr>
+          <w:noProof/>
           <w:lang w:val="it-IT"/>
         </w:rPr>
         <w:drawing>
@@ -12065,7 +12059,21 @@
         <w:rPr>
           <w:lang w:val="it-IT"/>
         </w:rPr>
-        <w:t xml:space="preserve"> e nel menù opzioni durante il gioco, tramite dei nodi </w:t>
+        <w:t xml:space="preserve"> e nel </w:t>
+      </w:r>
+      <w:proofErr w:type="spellStart"/>
+      <w:r>
+        <w:rPr>
+          <w:lang w:val="it-IT"/>
+        </w:rPr>
+        <w:t>menù</w:t>
+      </w:r>
+      <w:proofErr w:type="spellEnd"/>
+      <w:r>
+        <w:rPr>
+          <w:lang w:val="it-IT"/>
+        </w:rPr>
+        <w:t xml:space="preserve"> opzioni durante il gioco, tramite dei nodi </w:t>
       </w:r>
       <w:proofErr w:type="spellStart"/>
       <w:r>
@@ -12193,6 +12201,7 @@
       </w:pPr>
       <w:r>
         <w:rPr>
+          <w:noProof/>
           <w:lang w:val="it-IT"/>
         </w:rPr>
         <w:drawing>
@@ -12262,6 +12271,7 @@
       </w:pPr>
       <w:r>
         <w:rPr>
+          <w:noProof/>
           <w:lang w:val="it-IT"/>
         </w:rPr>
         <w:drawing>
@@ -12733,28 +12743,30 @@
           <w:color w:val="000000"/>
           <w:sz w:val="14"/>
           <w:szCs w:val="21"/>
-          <w:lang w:eastAsia="it-CH"/>
+          <w:lang w:val="fr-CH" w:eastAsia="it-CH"/>
         </w:rPr>
       </w:pPr>
       <w:proofErr w:type="spellStart"/>
+      <w:proofErr w:type="gramStart"/>
       <w:r>
         <w:rPr>
           <w:rFonts w:ascii="Consolas" w:hAnsi="Consolas"/>
           <w:color w:val="0000FF"/>
           <w:sz w:val="14"/>
           <w:szCs w:val="21"/>
-          <w:lang w:eastAsia="it-CH"/>
+          <w:lang w:val="fr-CH" w:eastAsia="it-CH"/>
         </w:rPr>
         <w:t>func</w:t>
       </w:r>
       <w:proofErr w:type="spellEnd"/>
+      <w:proofErr w:type="gramEnd"/>
       <w:r>
         <w:rPr>
           <w:rFonts w:ascii="Consolas" w:hAnsi="Consolas"/>
           <w:color w:val="000000"/>
           <w:sz w:val="14"/>
           <w:szCs w:val="21"/>
-          <w:lang w:eastAsia="it-CH"/>
+          <w:lang w:val="fr-CH" w:eastAsia="it-CH"/>
         </w:rPr>
         <w:t xml:space="preserve"> </w:t>
       </w:r>
@@ -12764,7 +12776,7 @@
           <w:color w:val="795E26"/>
           <w:sz w:val="14"/>
           <w:szCs w:val="21"/>
-          <w:lang w:eastAsia="it-CH"/>
+          <w:lang w:val="fr-CH" w:eastAsia="it-CH"/>
         </w:rPr>
         <w:t>_</w:t>
       </w:r>
@@ -12775,20 +12787,9 @@
           <w:color w:val="795E26"/>
           <w:sz w:val="14"/>
           <w:szCs w:val="21"/>
-          <w:lang w:eastAsia="it-CH"/>
-        </w:rPr>
-        <w:t>on_key_</w:t>
-      </w:r>
-      <w:proofErr w:type="gramStart"/>
-      <w:r>
-        <w:rPr>
-          <w:rFonts w:ascii="Consolas" w:hAnsi="Consolas"/>
-          <w:color w:val="795E26"/>
-          <w:sz w:val="14"/>
-          <w:szCs w:val="21"/>
-          <w:lang w:eastAsia="it-CH"/>
-        </w:rPr>
-        <w:t>pressed</w:t>
+          <w:lang w:val="fr-CH" w:eastAsia="it-CH"/>
+        </w:rPr>
+        <w:t>on_key_pressed</w:t>
       </w:r>
       <w:proofErr w:type="spellEnd"/>
       <w:r>
@@ -12797,18 +12798,17 @@
           <w:color w:val="000000"/>
           <w:sz w:val="14"/>
           <w:szCs w:val="21"/>
-          <w:lang w:eastAsia="it-CH"/>
+          <w:lang w:val="fr-CH" w:eastAsia="it-CH"/>
         </w:rPr>
         <w:t>(</w:t>
       </w:r>
-      <w:proofErr w:type="gramEnd"/>
       <w:r>
         <w:rPr>
           <w:rFonts w:ascii="Consolas" w:hAnsi="Consolas"/>
           <w:color w:val="001080"/>
           <w:sz w:val="14"/>
           <w:szCs w:val="21"/>
-          <w:lang w:eastAsia="it-CH"/>
+          <w:lang w:val="fr-CH" w:eastAsia="it-CH"/>
         </w:rPr>
         <w:t>input</w:t>
       </w:r>
@@ -12818,29 +12818,27 @@
           <w:color w:val="000000"/>
           <w:sz w:val="14"/>
           <w:szCs w:val="21"/>
-          <w:lang w:eastAsia="it-CH"/>
+          <w:lang w:val="fr-CH" w:eastAsia="it-CH"/>
         </w:rPr>
         <w:t xml:space="preserve">: </w:t>
       </w:r>
-      <w:proofErr w:type="spellStart"/>
       <w:r>
         <w:rPr>
           <w:rFonts w:ascii="Consolas" w:hAnsi="Consolas"/>
           <w:color w:val="001080"/>
           <w:sz w:val="14"/>
           <w:szCs w:val="21"/>
-          <w:lang w:eastAsia="it-CH"/>
+          <w:lang w:val="fr-CH" w:eastAsia="it-CH"/>
         </w:rPr>
         <w:t>String</w:t>
       </w:r>
-      <w:proofErr w:type="spellEnd"/>
       <w:r>
         <w:rPr>
           <w:rFonts w:ascii="Consolas" w:hAnsi="Consolas"/>
           <w:color w:val="000000"/>
           <w:sz w:val="14"/>
           <w:szCs w:val="21"/>
-          <w:lang w:eastAsia="it-CH"/>
+          <w:lang w:val="fr-CH" w:eastAsia="it-CH"/>
         </w:rPr>
         <w:t>):</w:t>
       </w:r>
@@ -12859,7 +12857,7 @@
           <w:color w:val="000000"/>
           <w:sz w:val="14"/>
           <w:szCs w:val="21"/>
-          <w:lang w:eastAsia="it-CH"/>
+          <w:lang w:val="fr-CH" w:eastAsia="it-CH"/>
         </w:rPr>
       </w:pPr>
       <w:r>
@@ -12868,20 +12866,32 @@
           <w:color w:val="000000"/>
           <w:sz w:val="14"/>
           <w:szCs w:val="21"/>
-          <w:lang w:eastAsia="it-CH"/>
+          <w:lang w:val="fr-CH" w:eastAsia="it-CH"/>
         </w:rPr>
         <w:t xml:space="preserve">    </w:t>
       </w:r>
       <w:proofErr w:type="spellStart"/>
+      <w:proofErr w:type="gramStart"/>
       <w:r>
         <w:rPr>
           <w:rFonts w:ascii="Consolas" w:hAnsi="Consolas"/>
           <w:color w:val="267F99"/>
           <w:sz w:val="14"/>
           <w:szCs w:val="21"/>
-          <w:lang w:eastAsia="it-CH"/>
-        </w:rPr>
-        <w:t>input_selected</w:t>
+          <w:lang w:val="fr-CH" w:eastAsia="it-CH"/>
+        </w:rPr>
+        <w:t>input</w:t>
+      </w:r>
+      <w:proofErr w:type="gramEnd"/>
+      <w:r>
+        <w:rPr>
+          <w:rFonts w:ascii="Consolas" w:hAnsi="Consolas"/>
+          <w:color w:val="267F99"/>
+          <w:sz w:val="14"/>
+          <w:szCs w:val="21"/>
+          <w:lang w:val="fr-CH" w:eastAsia="it-CH"/>
+        </w:rPr>
+        <w:t>_selected</w:t>
       </w:r>
       <w:proofErr w:type="spellEnd"/>
       <w:r>
@@ -12890,7 +12900,7 @@
           <w:color w:val="000000"/>
           <w:sz w:val="14"/>
           <w:szCs w:val="21"/>
-          <w:lang w:eastAsia="it-CH"/>
+          <w:lang w:val="fr-CH" w:eastAsia="it-CH"/>
         </w:rPr>
         <w:t xml:space="preserve"> = </w:t>
       </w:r>
@@ -12900,7 +12910,7 @@
           <w:color w:val="267F99"/>
           <w:sz w:val="14"/>
           <w:szCs w:val="21"/>
-          <w:lang w:eastAsia="it-CH"/>
+          <w:lang w:val="fr-CH" w:eastAsia="it-CH"/>
         </w:rPr>
         <w:t>input</w:t>
       </w:r>
@@ -14209,6 +14219,7 @@
       </w:pPr>
       <w:r>
         <w:rPr>
+          <w:noProof/>
           <w:lang w:val="it-IT"/>
         </w:rPr>
         <w:drawing>
@@ -14353,6 +14364,7 @@
       </w:pPr>
       <w:r>
         <w:rPr>
+          <w:noProof/>
           <w:lang w:val="it-IT"/>
         </w:rPr>
         <w:drawing>
@@ -14472,30 +14484,6 @@
           <w:lang w:val="it-IT"/>
         </w:rPr>
       </w:pPr>
-      <w:bookmarkStart w:id="26" w:name="_GoBack"/>
-      <w:bookmarkEnd w:id="26"/>
-    </w:p>
-    <w:p>
-      <w:pPr>
-        <w:shd w:val="clear" w:color="auto" w:fill="FFFFFF"/>
-        <w:rPr>
-          <w:rFonts w:ascii="Consolas" w:hAnsi="Consolas"/>
-          <w:color w:val="000000"/>
-          <w:sz w:val="18"/>
-          <w:szCs w:val="21"/>
-          <w:lang w:eastAsia="it-CH"/>
-        </w:rPr>
-      </w:pPr>
-      <w:r>
-        <w:rPr>
-          <w:rFonts w:ascii="Consolas" w:hAnsi="Consolas"/>
-          <w:color w:val="000000"/>
-          <w:sz w:val="18"/>
-          <w:szCs w:val="21"/>
-          <w:lang w:eastAsia="it-CH"/>
-        </w:rPr>
-        <w:t>Global.gd</w:t>
-      </w:r>
     </w:p>
     <w:p>
       <w:pPr>
@@ -14805,7 +14793,7 @@
         <w:rPr>
           <w:rFonts w:ascii="Consolas" w:hAnsi="Consolas"/>
           <w:color w:val="000000"/>
-          <w:sz w:val="14"/>
+          <w:sz w:val="18"/>
           <w:szCs w:val="21"/>
           <w:lang w:eastAsia="it-CH"/>
         </w:rPr>
@@ -14818,7 +14806,7 @@
           <w:szCs w:val="21"/>
           <w:lang w:eastAsia="it-CH"/>
         </w:rPr>
-        <w:t>Esempio di salvataggio</w:t>
+        <w:t>Global.gd</w:t>
       </w:r>
     </w:p>
     <w:p>
@@ -15637,7 +15625,18 @@
         <w:t>}</w:t>
       </w:r>
     </w:p>
-    <w:p/>
+    <w:p>
+      <w:r>
+        <w:rPr>
+          <w:rFonts w:ascii="Consolas" w:hAnsi="Consolas"/>
+          <w:color w:val="000000"/>
+          <w:sz w:val="18"/>
+          <w:szCs w:val="21"/>
+          <w:lang w:eastAsia="it-CH"/>
+        </w:rPr>
+        <w:t>Esempio di salvataggio</w:t>
+      </w:r>
+    </w:p>
     <w:p>
       <w:pPr>
         <w:pStyle w:val="Titolo2"/>
@@ -17687,9 +17686,19 @@
     <w:p>
       <w:pPr>
         <w:rPr>
-          <w:lang w:val="it-IT"/>
-        </w:rPr>
-      </w:pPr>
+          <w:rFonts w:ascii="Consolas" w:hAnsi="Consolas"/>
+          <w:color w:val="000000"/>
+          <w:sz w:val="18"/>
+          <w:szCs w:val="21"/>
+          <w:lang w:val="fr-CH" w:eastAsia="it-CH"/>
+        </w:rPr>
+      </w:pPr>
+      <w:r>
+        <w:rPr>
+          <w:lang w:val="fr-CH"/>
+        </w:rPr>
+        <w:t>Player.gd</w:t>
+      </w:r>
     </w:p>
     <w:p>
       <w:pPr>
@@ -17738,7 +17747,7 @@
           <w:color w:val="000000"/>
           <w:sz w:val="14"/>
           <w:szCs w:val="21"/>
-          <w:lang w:val="fr-CH" w:eastAsia="it-CH"/>
+          <w:lang w:eastAsia="it-CH"/>
         </w:rPr>
         <w:t xml:space="preserve">    </w:t>
       </w:r>
@@ -18190,36 +18199,22 @@
     </w:p>
     <w:p>
       <w:pPr>
-        <w:rPr>
-          <w:b/>
-          <w:lang w:val="fr-CH"/>
-        </w:rPr>
-      </w:pPr>
+        <w:pStyle w:val="Titolo3"/>
+      </w:pPr>
+      <w:r>
+        <w:lastRenderedPageBreak/>
+        <w:t>Rotazione telecamera</w:t>
+      </w:r>
     </w:p>
     <w:p>
       <w:pPr>
-        <w:pStyle w:val="Titolo3"/>
-        <w:rPr>
-          <w:lang w:val="fr-CH"/>
-        </w:rPr>
-      </w:pPr>
-    </w:p>
-    <w:p>
-      <w:pPr>
-        <w:pStyle w:val="Titolo3"/>
-      </w:pPr>
-      <w:r>
-        <w:t>Rotazione telecamera</w:t>
-      </w:r>
-    </w:p>
-    <w:p>
-      <w:pPr>
         <w:rPr>
           <w:lang w:val="it-IT"/>
         </w:rPr>
       </w:pPr>
       <w:r>
         <w:rPr>
+          <w:noProof/>
           <w:lang w:val="it-IT"/>
         </w:rPr>
         <w:drawing>
@@ -18434,7 +18429,7 @@
           <w:color w:val="000000"/>
           <w:sz w:val="18"/>
           <w:szCs w:val="21"/>
-          <w:lang w:val="fr-CH" w:eastAsia="it-CH"/>
+          <w:lang w:eastAsia="it-CH"/>
         </w:rPr>
         <w:t xml:space="preserve">    </w:t>
       </w:r>
@@ -19517,7 +19512,7 @@
           <w:color w:val="000000"/>
           <w:sz w:val="18"/>
           <w:szCs w:val="21"/>
-          <w:lang w:eastAsia="it-CH"/>
+          <w:lang w:val="fr-CH" w:eastAsia="it-CH"/>
         </w:rPr>
       </w:pPr>
       <w:r>
@@ -19531,15 +19526,27 @@
         <w:t xml:space="preserve">            </w:t>
       </w:r>
       <w:proofErr w:type="spellStart"/>
+      <w:proofErr w:type="gramStart"/>
       <w:r>
         <w:rPr>
           <w:rFonts w:ascii="Consolas" w:hAnsi="Consolas"/>
           <w:color w:val="001080"/>
           <w:sz w:val="18"/>
           <w:szCs w:val="21"/>
-          <w:lang w:eastAsia="it-CH"/>
-        </w:rPr>
-        <w:t>twist_input</w:t>
+          <w:lang w:val="fr-CH" w:eastAsia="it-CH"/>
+        </w:rPr>
+        <w:t>twist</w:t>
+      </w:r>
+      <w:proofErr w:type="gramEnd"/>
+      <w:r>
+        <w:rPr>
+          <w:rFonts w:ascii="Consolas" w:hAnsi="Consolas"/>
+          <w:color w:val="001080"/>
+          <w:sz w:val="18"/>
+          <w:szCs w:val="21"/>
+          <w:lang w:val="fr-CH" w:eastAsia="it-CH"/>
+        </w:rPr>
+        <w:t>_input</w:t>
       </w:r>
       <w:proofErr w:type="spellEnd"/>
       <w:r>
@@ -19548,19 +19555,18 @@
           <w:color w:val="000000"/>
           <w:sz w:val="18"/>
           <w:szCs w:val="21"/>
-          <w:lang w:eastAsia="it-CH"/>
+          <w:lang w:val="fr-CH" w:eastAsia="it-CH"/>
         </w:rPr>
         <w:t xml:space="preserve"> = - </w:t>
       </w:r>
       <w:proofErr w:type="spellStart"/>
-      <w:proofErr w:type="gramStart"/>
       <w:r>
         <w:rPr>
           <w:rFonts w:ascii="Consolas" w:hAnsi="Consolas"/>
           <w:color w:val="001080"/>
           <w:sz w:val="18"/>
           <w:szCs w:val="21"/>
-          <w:lang w:eastAsia="it-CH"/>
+          <w:lang w:val="fr-CH" w:eastAsia="it-CH"/>
         </w:rPr>
         <w:t>event</w:t>
       </w:r>
@@ -19570,7 +19576,7 @@
           <w:color w:val="000000"/>
           <w:sz w:val="18"/>
           <w:szCs w:val="21"/>
-          <w:lang w:eastAsia="it-CH"/>
+          <w:lang w:val="fr-CH" w:eastAsia="it-CH"/>
         </w:rPr>
         <w:t>.</w:t>
       </w:r>
@@ -19580,18 +19586,17 @@
           <w:color w:val="001080"/>
           <w:sz w:val="18"/>
           <w:szCs w:val="21"/>
-          <w:lang w:eastAsia="it-CH"/>
+          <w:lang w:val="fr-CH" w:eastAsia="it-CH"/>
         </w:rPr>
         <w:t>relative</w:t>
       </w:r>
-      <w:proofErr w:type="gramEnd"/>
       <w:r>
         <w:rPr>
           <w:rFonts w:ascii="Consolas" w:hAnsi="Consolas"/>
           <w:color w:val="000000"/>
           <w:sz w:val="18"/>
           <w:szCs w:val="21"/>
-          <w:lang w:eastAsia="it-CH"/>
+          <w:lang w:val="fr-CH" w:eastAsia="it-CH"/>
         </w:rPr>
         <w:t>.</w:t>
       </w:r>
@@ -19601,7 +19606,7 @@
           <w:color w:val="001080"/>
           <w:sz w:val="18"/>
           <w:szCs w:val="21"/>
-          <w:lang w:eastAsia="it-CH"/>
+          <w:lang w:val="fr-CH" w:eastAsia="it-CH"/>
         </w:rPr>
         <w:t>x</w:t>
       </w:r>
@@ -19612,7 +19617,7 @@
           <w:color w:val="000000"/>
           <w:sz w:val="18"/>
           <w:szCs w:val="21"/>
-          <w:lang w:eastAsia="it-CH"/>
+          <w:lang w:val="fr-CH" w:eastAsia="it-CH"/>
         </w:rPr>
         <w:t xml:space="preserve"> * </w:t>
       </w:r>
@@ -19623,7 +19628,7 @@
           <w:color w:val="001080"/>
           <w:sz w:val="18"/>
           <w:szCs w:val="21"/>
-          <w:lang w:eastAsia="it-CH"/>
+          <w:lang w:val="fr-CH" w:eastAsia="it-CH"/>
         </w:rPr>
         <w:t>sensivity</w:t>
       </w:r>
@@ -19634,22 +19639,20 @@
           <w:color w:val="000000"/>
           <w:sz w:val="18"/>
           <w:szCs w:val="21"/>
-          <w:lang w:eastAsia="it-CH"/>
+          <w:lang w:val="fr-CH" w:eastAsia="it-CH"/>
         </w:rPr>
         <w:t xml:space="preserve"> * </w:t>
       </w:r>
-      <w:proofErr w:type="spellStart"/>
       <w:r>
         <w:rPr>
           <w:rFonts w:ascii="Consolas" w:hAnsi="Consolas"/>
           <w:color w:val="001080"/>
           <w:sz w:val="18"/>
           <w:szCs w:val="21"/>
-          <w:lang w:eastAsia="it-CH"/>
+          <w:lang w:val="fr-CH" w:eastAsia="it-CH"/>
         </w:rPr>
         <w:t>gravitation</w:t>
       </w:r>
-      <w:proofErr w:type="spellEnd"/>
     </w:p>
     <w:p>
       <w:pPr>
@@ -19665,7 +19668,7 @@
           <w:color w:val="000000"/>
           <w:sz w:val="18"/>
           <w:szCs w:val="21"/>
-          <w:lang w:eastAsia="it-CH"/>
+          <w:lang w:val="fr-CH" w:eastAsia="it-CH"/>
         </w:rPr>
       </w:pPr>
       <w:r>
@@ -19674,20 +19677,32 @@
           <w:color w:val="000000"/>
           <w:sz w:val="18"/>
           <w:szCs w:val="21"/>
-          <w:lang w:eastAsia="it-CH"/>
+          <w:lang w:val="fr-CH" w:eastAsia="it-CH"/>
         </w:rPr>
         <w:t xml:space="preserve">            </w:t>
       </w:r>
       <w:proofErr w:type="spellStart"/>
+      <w:proofErr w:type="gramStart"/>
       <w:r>
         <w:rPr>
           <w:rFonts w:ascii="Consolas" w:hAnsi="Consolas"/>
           <w:color w:val="001080"/>
           <w:sz w:val="18"/>
           <w:szCs w:val="21"/>
-          <w:lang w:eastAsia="it-CH"/>
-        </w:rPr>
-        <w:t>pitch_input</w:t>
+          <w:lang w:val="fr-CH" w:eastAsia="it-CH"/>
+        </w:rPr>
+        <w:t>pitch</w:t>
+      </w:r>
+      <w:proofErr w:type="gramEnd"/>
+      <w:r>
+        <w:rPr>
+          <w:rFonts w:ascii="Consolas" w:hAnsi="Consolas"/>
+          <w:color w:val="001080"/>
+          <w:sz w:val="18"/>
+          <w:szCs w:val="21"/>
+          <w:lang w:val="fr-CH" w:eastAsia="it-CH"/>
+        </w:rPr>
+        <w:t>_input</w:t>
       </w:r>
       <w:proofErr w:type="spellEnd"/>
       <w:r>
@@ -19696,19 +19711,18 @@
           <w:color w:val="000000"/>
           <w:sz w:val="18"/>
           <w:szCs w:val="21"/>
-          <w:lang w:eastAsia="it-CH"/>
+          <w:lang w:val="fr-CH" w:eastAsia="it-CH"/>
         </w:rPr>
         <w:t xml:space="preserve"> = - </w:t>
       </w:r>
       <w:proofErr w:type="spellStart"/>
-      <w:proofErr w:type="gramStart"/>
       <w:r>
         <w:rPr>
           <w:rFonts w:ascii="Consolas" w:hAnsi="Consolas"/>
           <w:color w:val="001080"/>
           <w:sz w:val="18"/>
           <w:szCs w:val="21"/>
-          <w:lang w:eastAsia="it-CH"/>
+          <w:lang w:val="fr-CH" w:eastAsia="it-CH"/>
         </w:rPr>
         <w:t>event</w:t>
       </w:r>
@@ -19718,7 +19732,7 @@
           <w:color w:val="000000"/>
           <w:sz w:val="18"/>
           <w:szCs w:val="21"/>
-          <w:lang w:eastAsia="it-CH"/>
+          <w:lang w:val="fr-CH" w:eastAsia="it-CH"/>
         </w:rPr>
         <w:t>.</w:t>
       </w:r>
@@ -19728,18 +19742,17 @@
           <w:color w:val="001080"/>
           <w:sz w:val="18"/>
           <w:szCs w:val="21"/>
-          <w:lang w:eastAsia="it-CH"/>
+          <w:lang w:val="fr-CH" w:eastAsia="it-CH"/>
         </w:rPr>
         <w:t>relative</w:t>
       </w:r>
-      <w:proofErr w:type="gramEnd"/>
       <w:r>
         <w:rPr>
           <w:rFonts w:ascii="Consolas" w:hAnsi="Consolas"/>
           <w:color w:val="000000"/>
           <w:sz w:val="18"/>
           <w:szCs w:val="21"/>
-          <w:lang w:eastAsia="it-CH"/>
+          <w:lang w:val="fr-CH" w:eastAsia="it-CH"/>
         </w:rPr>
         <w:t>.</w:t>
       </w:r>
@@ -19749,7 +19762,7 @@
           <w:color w:val="001080"/>
           <w:sz w:val="18"/>
           <w:szCs w:val="21"/>
-          <w:lang w:eastAsia="it-CH"/>
+          <w:lang w:val="fr-CH" w:eastAsia="it-CH"/>
         </w:rPr>
         <w:t>y</w:t>
       </w:r>
@@ -19760,7 +19773,7 @@
           <w:color w:val="000000"/>
           <w:sz w:val="18"/>
           <w:szCs w:val="21"/>
-          <w:lang w:eastAsia="it-CH"/>
+          <w:lang w:val="fr-CH" w:eastAsia="it-CH"/>
         </w:rPr>
         <w:t xml:space="preserve"> * </w:t>
       </w:r>
@@ -19771,7 +19784,7 @@
           <w:color w:val="001080"/>
           <w:sz w:val="18"/>
           <w:szCs w:val="21"/>
-          <w:lang w:eastAsia="it-CH"/>
+          <w:lang w:val="fr-CH" w:eastAsia="it-CH"/>
         </w:rPr>
         <w:t>sensivity</w:t>
       </w:r>
@@ -19782,22 +19795,20 @@
           <w:color w:val="000000"/>
           <w:sz w:val="18"/>
           <w:szCs w:val="21"/>
-          <w:lang w:eastAsia="it-CH"/>
+          <w:lang w:val="fr-CH" w:eastAsia="it-CH"/>
         </w:rPr>
         <w:t xml:space="preserve"> * </w:t>
       </w:r>
-      <w:proofErr w:type="spellStart"/>
       <w:r>
         <w:rPr>
           <w:rFonts w:ascii="Consolas" w:hAnsi="Consolas"/>
           <w:color w:val="001080"/>
           <w:sz w:val="18"/>
           <w:szCs w:val="21"/>
-          <w:lang w:eastAsia="it-CH"/>
+          <w:lang w:val="fr-CH" w:eastAsia="it-CH"/>
         </w:rPr>
         <w:t>gravitation</w:t>
       </w:r>
-      <w:proofErr w:type="spellEnd"/>
     </w:p>
     <w:p>
       <w:pPr>
@@ -19955,12 +19966,16 @@
         <w:t>Contenuta all’interno dello script dei portali</w:t>
       </w:r>
     </w:p>
+    <w:p/>
     <w:p>
+      <w:bookmarkStart w:id="26" w:name="_GoBack"/>
+      <w:bookmarkEnd w:id="26"/>
       <w:r>
         <w:br w:type="page"/>
       </w:r>
     </w:p>
     <w:p/>
+    <w:p/>
     <w:p>
       <w:pPr>
         <w:pStyle w:val="Titolo3"/>
@@ -20035,6 +20050,7 @@
       </w:pPr>
       <w:r>
         <w:rPr>
+          <w:noProof/>
           <w:lang w:val="it-IT"/>
         </w:rPr>
         <w:drawing>
@@ -20230,30 +20246,3634 @@
           <w:lang w:val="it-IT"/>
         </w:rPr>
       </w:pPr>
+      <w:r>
+        <w:rPr>
+          <w:lang w:val="it-IT"/>
+        </w:rPr>
+        <w:br w:type="page"/>
+      </w:r>
     </w:p>
     <w:p>
       <w:pPr>
         <w:pStyle w:val="Titolo3"/>
       </w:pPr>
       <w:r>
+        <w:lastRenderedPageBreak/>
         <w:t xml:space="preserve">Raccolta oggetti </w:t>
       </w:r>
     </w:p>
     <w:p>
       <w:pPr>
-        <w:pStyle w:val="Titolo3"/>
-      </w:pPr>
-      <w:r>
-        <w:t>Lasciare oggetti (drop)</w:t>
+        <w:rPr>
+          <w:b/>
+          <w:lang w:val="it-IT"/>
+        </w:rPr>
+      </w:pPr>
+      <w:r>
+        <w:br w:type="page"/>
       </w:r>
     </w:p>
     <w:p>
       <w:pPr>
-        <w:rPr>
-          <w:lang w:val="it-IT"/>
-        </w:rPr>
-      </w:pPr>
+        <w:pStyle w:val="Titolo3"/>
+      </w:pPr>
+      <w:r>
+        <w:lastRenderedPageBreak/>
+        <w:t>Lasciare oggetti (drop)</w:t>
+      </w:r>
     </w:p>
+    <w:p>
+      <w:pPr>
+        <w:rPr>
+          <w:rFonts w:cs="Arial"/>
+          <w:bCs/>
+        </w:rPr>
+      </w:pPr>
+      <w:r>
+        <w:rPr>
+          <w:rFonts w:cs="Arial"/>
+          <w:bCs/>
+        </w:rPr>
+        <w:t>I sassi sono dei mesh cubici di colore rosso, il colore di questo tipo di oggetti è necessario a contraddistinguere</w:t>
+      </w:r>
+      <w:r>
+        <w:rPr>
+          <w:rFonts w:cs="Arial"/>
+          <w:bCs/>
+        </w:rPr>
+        <w:t xml:space="preserve"> i mesh</w:t>
+      </w:r>
+      <w:r>
+        <w:rPr>
+          <w:rFonts w:cs="Arial"/>
+          <w:bCs/>
+        </w:rPr>
+        <w:t xml:space="preserve"> dal resto della mappa, essendo questo un colore che all’interno del gioco è associato agli oggetti </w:t>
+      </w:r>
+      <w:proofErr w:type="spellStart"/>
+      <w:r>
+        <w:rPr>
+          <w:rFonts w:cs="Arial"/>
+          <w:bCs/>
+        </w:rPr>
+        <w:t>interagibili</w:t>
+      </w:r>
+      <w:proofErr w:type="spellEnd"/>
+      <w:r>
+        <w:rPr>
+          <w:rFonts w:cs="Arial"/>
+          <w:bCs/>
+        </w:rPr>
+        <w:t>.</w:t>
+      </w:r>
+    </w:p>
+    <w:p>
+      <w:pPr>
+        <w:rPr>
+          <w:rFonts w:cs="Arial"/>
+          <w:bCs/>
+        </w:rPr>
+      </w:pPr>
+      <w:r>
+        <w:rPr>
+          <w:rFonts w:cs="Arial"/>
+          <w:bCs/>
+        </w:rPr>
+        <w:t xml:space="preserve">Il metodo necessario alla generazione dei mesh rappresentanti i sassi è presente nello script </w:t>
+      </w:r>
+      <w:r>
+        <w:rPr>
+          <w:rFonts w:cs="Arial"/>
+          <w:b/>
+          <w:bCs/>
+        </w:rPr>
+        <w:t>Global.gd</w:t>
+      </w:r>
+      <w:r>
+        <w:rPr>
+          <w:rFonts w:cs="Arial"/>
+          <w:bCs/>
+        </w:rPr>
+        <w:t xml:space="preserve">, esso è denominato </w:t>
+      </w:r>
+      <w:proofErr w:type="spellStart"/>
+      <w:r>
+        <w:rPr>
+          <w:rFonts w:cs="Arial"/>
+          <w:b/>
+          <w:bCs/>
+        </w:rPr>
+        <w:t>create_</w:t>
+      </w:r>
+      <w:proofErr w:type="gramStart"/>
+      <w:r>
+        <w:rPr>
+          <w:rFonts w:cs="Arial"/>
+          <w:b/>
+          <w:bCs/>
+        </w:rPr>
+        <w:t>stone</w:t>
+      </w:r>
+      <w:proofErr w:type="spellEnd"/>
+      <w:r>
+        <w:rPr>
+          <w:rFonts w:cs="Arial"/>
+          <w:b/>
+          <w:bCs/>
+        </w:rPr>
+        <w:t>(</w:t>
+      </w:r>
+      <w:proofErr w:type="gramEnd"/>
+      <w:r>
+        <w:rPr>
+          <w:rFonts w:cs="Arial"/>
+          <w:b/>
+          <w:bCs/>
+        </w:rPr>
+        <w:t>)</w:t>
+      </w:r>
+      <w:r>
+        <w:rPr>
+          <w:rFonts w:cs="Arial"/>
+          <w:bCs/>
+        </w:rPr>
+        <w:t xml:space="preserve">. Questo metodo ha come parametro la posizione in </w:t>
+      </w:r>
+      <w:r>
+        <w:rPr>
+          <w:rFonts w:cs="Arial"/>
+          <w:b/>
+          <w:bCs/>
+        </w:rPr>
+        <w:t>Vector3</w:t>
+      </w:r>
+      <w:r>
+        <w:rPr>
+          <w:rFonts w:cs="Arial"/>
+          <w:bCs/>
+        </w:rPr>
+        <w:t xml:space="preserve"> di dove posizionare il mesh. Il body generato è </w:t>
+      </w:r>
+      <w:r>
+        <w:rPr>
+          <w:rFonts w:cs="Arial"/>
+          <w:bCs/>
+        </w:rPr>
+        <w:t>un oggetto fisico (con collisione)</w:t>
+      </w:r>
+      <w:r>
+        <w:rPr>
+          <w:rFonts w:cs="Arial"/>
+          <w:bCs/>
+        </w:rPr>
+        <w:t xml:space="preserve"> </w:t>
+      </w:r>
+      <w:r>
+        <w:rPr>
+          <w:rFonts w:cs="Arial"/>
+          <w:bCs/>
+        </w:rPr>
+        <w:t>di dimensioni ridotte</w:t>
+      </w:r>
+      <w:r>
+        <w:rPr>
+          <w:rFonts w:cs="Arial"/>
+          <w:bCs/>
+        </w:rPr>
+        <w:t>.</w:t>
+      </w:r>
+    </w:p>
+    <w:tbl>
+      <w:tblPr>
+        <w:tblStyle w:val="Grigliatabella"/>
+        <w:tblW w:w="0" w:type="auto"/>
+        <w:tblLook w:val="04A0" w:firstRow="1" w:lastRow="0" w:firstColumn="1" w:lastColumn="0" w:noHBand="0" w:noVBand="1"/>
+      </w:tblPr>
+      <w:tblGrid>
+        <w:gridCol w:w="9628"/>
+      </w:tblGrid>
+      <w:tr>
+        <w:tc>
+          <w:tcPr>
+            <w:tcW w:w="9628" w:type="dxa"/>
+            <w:shd w:val="clear" w:color="auto" w:fill="FFFFFF" w:themeFill="background1"/>
+          </w:tcPr>
+          <w:p>
+            <w:pPr>
+              <w:shd w:val="clear" w:color="auto" w:fill="FFFFFF"/>
+              <w:spacing w:line="285" w:lineRule="atLeast"/>
+              <w:rPr>
+                <w:rFonts w:ascii="Consolas" w:hAnsi="Consolas"/>
+                <w:color w:val="3B3B3B"/>
+                <w:sz w:val="18"/>
+                <w:szCs w:val="21"/>
+                <w:lang w:val="en-IE" w:eastAsia="it-CH"/>
+              </w:rPr>
+            </w:pPr>
+            <w:proofErr w:type="spellStart"/>
+            <w:r>
+              <w:rPr>
+                <w:rFonts w:ascii="Consolas" w:hAnsi="Consolas"/>
+                <w:color w:val="0000FF"/>
+                <w:sz w:val="18"/>
+                <w:szCs w:val="21"/>
+                <w:lang w:val="en-IE" w:eastAsia="it-CH"/>
+              </w:rPr>
+              <w:t>func</w:t>
+            </w:r>
+            <w:proofErr w:type="spellEnd"/>
+            <w:r>
+              <w:rPr>
+                <w:rFonts w:ascii="Consolas" w:hAnsi="Consolas"/>
+                <w:color w:val="3B3B3B"/>
+                <w:sz w:val="18"/>
+                <w:szCs w:val="21"/>
+                <w:lang w:val="en-IE" w:eastAsia="it-CH"/>
+              </w:rPr>
+              <w:t xml:space="preserve"> </w:t>
+            </w:r>
+            <w:proofErr w:type="spellStart"/>
+            <w:r>
+              <w:rPr>
+                <w:rFonts w:ascii="Consolas" w:hAnsi="Consolas"/>
+                <w:color w:val="795E26"/>
+                <w:sz w:val="18"/>
+                <w:szCs w:val="21"/>
+                <w:lang w:val="en-IE" w:eastAsia="it-CH"/>
+              </w:rPr>
+              <w:t>create_stone</w:t>
+            </w:r>
+            <w:proofErr w:type="spellEnd"/>
+            <w:r>
+              <w:rPr>
+                <w:rFonts w:ascii="Consolas" w:hAnsi="Consolas"/>
+                <w:color w:val="3B3B3B"/>
+                <w:sz w:val="18"/>
+                <w:szCs w:val="21"/>
+                <w:lang w:val="en-IE" w:eastAsia="it-CH"/>
+              </w:rPr>
+              <w:t>(</w:t>
+            </w:r>
+            <w:r>
+              <w:rPr>
+                <w:rFonts w:ascii="Consolas" w:hAnsi="Consolas"/>
+                <w:color w:val="001080"/>
+                <w:sz w:val="18"/>
+                <w:szCs w:val="21"/>
+                <w:lang w:val="en-IE" w:eastAsia="it-CH"/>
+              </w:rPr>
+              <w:t>position</w:t>
+            </w:r>
+            <w:r>
+              <w:rPr>
+                <w:rFonts w:ascii="Consolas" w:hAnsi="Consolas"/>
+                <w:color w:val="3B3B3B"/>
+                <w:sz w:val="18"/>
+                <w:szCs w:val="21"/>
+                <w:lang w:val="en-IE" w:eastAsia="it-CH"/>
+              </w:rPr>
+              <w:t>):</w:t>
+            </w:r>
+          </w:p>
+          <w:p>
+            <w:pPr>
+              <w:shd w:val="clear" w:color="auto" w:fill="FFFFFF"/>
+              <w:spacing w:line="285" w:lineRule="atLeast"/>
+              <w:rPr>
+                <w:rFonts w:ascii="Consolas" w:hAnsi="Consolas"/>
+                <w:color w:val="3B3B3B"/>
+                <w:sz w:val="18"/>
+                <w:szCs w:val="21"/>
+                <w:lang w:val="en-IE" w:eastAsia="it-CH"/>
+              </w:rPr>
+            </w:pPr>
+            <w:r>
+              <w:rPr>
+                <w:rFonts w:ascii="Consolas" w:hAnsi="Consolas"/>
+                <w:color w:val="3B3B3B"/>
+                <w:sz w:val="18"/>
+                <w:szCs w:val="21"/>
+                <w:lang w:val="en-IE" w:eastAsia="it-CH"/>
+              </w:rPr>
+              <w:t xml:space="preserve">    </w:t>
+            </w:r>
+            <w:r>
+              <w:rPr>
+                <w:rFonts w:ascii="Consolas" w:hAnsi="Consolas"/>
+                <w:color w:val="0000FF"/>
+                <w:sz w:val="18"/>
+                <w:szCs w:val="21"/>
+                <w:lang w:val="en-IE" w:eastAsia="it-CH"/>
+              </w:rPr>
+              <w:t>var</w:t>
+            </w:r>
+            <w:r>
+              <w:rPr>
+                <w:rFonts w:ascii="Consolas" w:hAnsi="Consolas"/>
+                <w:color w:val="3B3B3B"/>
+                <w:sz w:val="18"/>
+                <w:szCs w:val="21"/>
+                <w:lang w:val="en-IE" w:eastAsia="it-CH"/>
+              </w:rPr>
+              <w:t xml:space="preserve"> </w:t>
+            </w:r>
+            <w:r>
+              <w:rPr>
+                <w:rFonts w:ascii="Consolas" w:hAnsi="Consolas"/>
+                <w:color w:val="001080"/>
+                <w:sz w:val="18"/>
+                <w:szCs w:val="21"/>
+                <w:lang w:val="en-IE" w:eastAsia="it-CH"/>
+              </w:rPr>
+              <w:t>body</w:t>
+            </w:r>
+            <w:r>
+              <w:rPr>
+                <w:rFonts w:ascii="Consolas" w:hAnsi="Consolas"/>
+                <w:color w:val="3B3B3B"/>
+                <w:sz w:val="18"/>
+                <w:szCs w:val="21"/>
+                <w:lang w:val="en-IE" w:eastAsia="it-CH"/>
+              </w:rPr>
+              <w:t xml:space="preserve"> </w:t>
+            </w:r>
+            <w:r>
+              <w:rPr>
+                <w:rFonts w:ascii="Consolas" w:hAnsi="Consolas"/>
+                <w:color w:val="000000"/>
+                <w:sz w:val="18"/>
+                <w:szCs w:val="21"/>
+                <w:lang w:val="en-IE" w:eastAsia="it-CH"/>
+              </w:rPr>
+              <w:t>=</w:t>
+            </w:r>
+            <w:r>
+              <w:rPr>
+                <w:rFonts w:ascii="Consolas" w:hAnsi="Consolas"/>
+                <w:color w:val="3B3B3B"/>
+                <w:sz w:val="18"/>
+                <w:szCs w:val="21"/>
+                <w:lang w:val="en-IE" w:eastAsia="it-CH"/>
+              </w:rPr>
+              <w:t xml:space="preserve"> </w:t>
+            </w:r>
+            <w:proofErr w:type="gramStart"/>
+            <w:r>
+              <w:rPr>
+                <w:rFonts w:ascii="Consolas" w:hAnsi="Consolas"/>
+                <w:color w:val="267F99"/>
+                <w:sz w:val="18"/>
+                <w:szCs w:val="21"/>
+                <w:lang w:val="en-IE" w:eastAsia="it-CH"/>
+              </w:rPr>
+              <w:t>RigidBody3D</w:t>
+            </w:r>
+            <w:r>
+              <w:rPr>
+                <w:rFonts w:ascii="Consolas" w:hAnsi="Consolas"/>
+                <w:color w:val="3B3B3B"/>
+                <w:sz w:val="18"/>
+                <w:szCs w:val="21"/>
+                <w:lang w:val="en-IE" w:eastAsia="it-CH"/>
+              </w:rPr>
+              <w:t>.</w:t>
+            </w:r>
+            <w:r>
+              <w:rPr>
+                <w:rFonts w:ascii="Consolas" w:hAnsi="Consolas"/>
+                <w:color w:val="267F99"/>
+                <w:sz w:val="18"/>
+                <w:szCs w:val="21"/>
+                <w:lang w:val="en-IE" w:eastAsia="it-CH"/>
+              </w:rPr>
+              <w:t>new</w:t>
+            </w:r>
+            <w:r>
+              <w:rPr>
+                <w:rFonts w:ascii="Consolas" w:hAnsi="Consolas"/>
+                <w:color w:val="3B3B3B"/>
+                <w:sz w:val="18"/>
+                <w:szCs w:val="21"/>
+                <w:lang w:val="en-IE" w:eastAsia="it-CH"/>
+              </w:rPr>
+              <w:t>(</w:t>
+            </w:r>
+            <w:proofErr w:type="gramEnd"/>
+            <w:r>
+              <w:rPr>
+                <w:rFonts w:ascii="Consolas" w:hAnsi="Consolas"/>
+                <w:color w:val="3B3B3B"/>
+                <w:sz w:val="18"/>
+                <w:szCs w:val="21"/>
+                <w:lang w:val="en-IE" w:eastAsia="it-CH"/>
+              </w:rPr>
+              <w:t>)</w:t>
+            </w:r>
+          </w:p>
+          <w:p>
+            <w:pPr>
+              <w:shd w:val="clear" w:color="auto" w:fill="FFFFFF"/>
+              <w:spacing w:line="285" w:lineRule="atLeast"/>
+              <w:rPr>
+                <w:rFonts w:ascii="Consolas" w:hAnsi="Consolas"/>
+                <w:color w:val="3B3B3B"/>
+                <w:sz w:val="18"/>
+                <w:szCs w:val="21"/>
+                <w:lang w:val="en-IE" w:eastAsia="it-CH"/>
+              </w:rPr>
+            </w:pPr>
+            <w:r>
+              <w:rPr>
+                <w:rFonts w:ascii="Consolas" w:hAnsi="Consolas"/>
+                <w:color w:val="3B3B3B"/>
+                <w:sz w:val="18"/>
+                <w:szCs w:val="21"/>
+                <w:lang w:val="en-IE" w:eastAsia="it-CH"/>
+              </w:rPr>
+              <w:t xml:space="preserve">    </w:t>
+            </w:r>
+            <w:r>
+              <w:rPr>
+                <w:rFonts w:ascii="Consolas" w:hAnsi="Consolas"/>
+                <w:color w:val="0000FF"/>
+                <w:sz w:val="18"/>
+                <w:szCs w:val="21"/>
+                <w:lang w:val="en-IE" w:eastAsia="it-CH"/>
+              </w:rPr>
+              <w:t>var</w:t>
+            </w:r>
+            <w:r>
+              <w:rPr>
+                <w:rFonts w:ascii="Consolas" w:hAnsi="Consolas"/>
+                <w:color w:val="3B3B3B"/>
+                <w:sz w:val="18"/>
+                <w:szCs w:val="21"/>
+                <w:lang w:val="en-IE" w:eastAsia="it-CH"/>
+              </w:rPr>
+              <w:t xml:space="preserve"> </w:t>
+            </w:r>
+            <w:r>
+              <w:rPr>
+                <w:rFonts w:ascii="Consolas" w:hAnsi="Consolas"/>
+                <w:color w:val="001080"/>
+                <w:sz w:val="18"/>
+                <w:szCs w:val="21"/>
+                <w:lang w:val="en-IE" w:eastAsia="it-CH"/>
+              </w:rPr>
+              <w:t>mesh</w:t>
+            </w:r>
+            <w:r>
+              <w:rPr>
+                <w:rFonts w:ascii="Consolas" w:hAnsi="Consolas"/>
+                <w:color w:val="3B3B3B"/>
+                <w:sz w:val="18"/>
+                <w:szCs w:val="21"/>
+                <w:lang w:val="en-IE" w:eastAsia="it-CH"/>
+              </w:rPr>
+              <w:t xml:space="preserve"> </w:t>
+            </w:r>
+            <w:r>
+              <w:rPr>
+                <w:rFonts w:ascii="Consolas" w:hAnsi="Consolas"/>
+                <w:color w:val="000000"/>
+                <w:sz w:val="18"/>
+                <w:szCs w:val="21"/>
+                <w:lang w:val="en-IE" w:eastAsia="it-CH"/>
+              </w:rPr>
+              <w:t>=</w:t>
+            </w:r>
+            <w:r>
+              <w:rPr>
+                <w:rFonts w:ascii="Consolas" w:hAnsi="Consolas"/>
+                <w:color w:val="3B3B3B"/>
+                <w:sz w:val="18"/>
+                <w:szCs w:val="21"/>
+                <w:lang w:val="en-IE" w:eastAsia="it-CH"/>
+              </w:rPr>
+              <w:t xml:space="preserve"> </w:t>
+            </w:r>
+            <w:proofErr w:type="spellStart"/>
+            <w:proofErr w:type="gramStart"/>
+            <w:r>
+              <w:rPr>
+                <w:rFonts w:ascii="Consolas" w:hAnsi="Consolas"/>
+                <w:color w:val="267F99"/>
+                <w:sz w:val="18"/>
+                <w:szCs w:val="21"/>
+                <w:lang w:val="en-IE" w:eastAsia="it-CH"/>
+              </w:rPr>
+              <w:t>BoxMesh</w:t>
+            </w:r>
+            <w:r>
+              <w:rPr>
+                <w:rFonts w:ascii="Consolas" w:hAnsi="Consolas"/>
+                <w:color w:val="3B3B3B"/>
+                <w:sz w:val="18"/>
+                <w:szCs w:val="21"/>
+                <w:lang w:val="en-IE" w:eastAsia="it-CH"/>
+              </w:rPr>
+              <w:t>.</w:t>
+            </w:r>
+            <w:r>
+              <w:rPr>
+                <w:rFonts w:ascii="Consolas" w:hAnsi="Consolas"/>
+                <w:color w:val="267F99"/>
+                <w:sz w:val="18"/>
+                <w:szCs w:val="21"/>
+                <w:lang w:val="en-IE" w:eastAsia="it-CH"/>
+              </w:rPr>
+              <w:t>new</w:t>
+            </w:r>
+            <w:proofErr w:type="spellEnd"/>
+            <w:r>
+              <w:rPr>
+                <w:rFonts w:ascii="Consolas" w:hAnsi="Consolas"/>
+                <w:color w:val="3B3B3B"/>
+                <w:sz w:val="18"/>
+                <w:szCs w:val="21"/>
+                <w:lang w:val="en-IE" w:eastAsia="it-CH"/>
+              </w:rPr>
+              <w:t>(</w:t>
+            </w:r>
+            <w:proofErr w:type="gramEnd"/>
+            <w:r>
+              <w:rPr>
+                <w:rFonts w:ascii="Consolas" w:hAnsi="Consolas"/>
+                <w:color w:val="3B3B3B"/>
+                <w:sz w:val="18"/>
+                <w:szCs w:val="21"/>
+                <w:lang w:val="en-IE" w:eastAsia="it-CH"/>
+              </w:rPr>
+              <w:t>)</w:t>
+            </w:r>
+          </w:p>
+          <w:p>
+            <w:pPr>
+              <w:shd w:val="clear" w:color="auto" w:fill="FFFFFF"/>
+              <w:spacing w:line="285" w:lineRule="atLeast"/>
+              <w:rPr>
+                <w:rFonts w:ascii="Consolas" w:hAnsi="Consolas"/>
+                <w:color w:val="3B3B3B"/>
+                <w:sz w:val="18"/>
+                <w:szCs w:val="21"/>
+                <w:lang w:val="en-IE" w:eastAsia="it-CH"/>
+              </w:rPr>
+            </w:pPr>
+            <w:r>
+              <w:rPr>
+                <w:rFonts w:ascii="Consolas" w:hAnsi="Consolas"/>
+                <w:color w:val="3B3B3B"/>
+                <w:sz w:val="18"/>
+                <w:szCs w:val="21"/>
+                <w:lang w:val="en-IE" w:eastAsia="it-CH"/>
+              </w:rPr>
+              <w:t xml:space="preserve">    </w:t>
+            </w:r>
+            <w:r>
+              <w:rPr>
+                <w:rFonts w:ascii="Consolas" w:hAnsi="Consolas"/>
+                <w:color w:val="0000FF"/>
+                <w:sz w:val="18"/>
+                <w:szCs w:val="21"/>
+                <w:lang w:val="en-IE" w:eastAsia="it-CH"/>
+              </w:rPr>
+              <w:t>var</w:t>
+            </w:r>
+            <w:r>
+              <w:rPr>
+                <w:rFonts w:ascii="Consolas" w:hAnsi="Consolas"/>
+                <w:color w:val="3B3B3B"/>
+                <w:sz w:val="18"/>
+                <w:szCs w:val="21"/>
+                <w:lang w:val="en-IE" w:eastAsia="it-CH"/>
+              </w:rPr>
+              <w:t xml:space="preserve"> </w:t>
+            </w:r>
+            <w:r>
+              <w:rPr>
+                <w:rFonts w:ascii="Consolas" w:hAnsi="Consolas"/>
+                <w:color w:val="001080"/>
+                <w:sz w:val="18"/>
+                <w:szCs w:val="21"/>
+                <w:lang w:val="en-IE" w:eastAsia="it-CH"/>
+              </w:rPr>
+              <w:t>particle</w:t>
+            </w:r>
+            <w:r>
+              <w:rPr>
+                <w:rFonts w:ascii="Consolas" w:hAnsi="Consolas"/>
+                <w:color w:val="3B3B3B"/>
+                <w:sz w:val="18"/>
+                <w:szCs w:val="21"/>
+                <w:lang w:val="en-IE" w:eastAsia="it-CH"/>
+              </w:rPr>
+              <w:t xml:space="preserve"> </w:t>
+            </w:r>
+            <w:r>
+              <w:rPr>
+                <w:rFonts w:ascii="Consolas" w:hAnsi="Consolas"/>
+                <w:color w:val="000000"/>
+                <w:sz w:val="18"/>
+                <w:szCs w:val="21"/>
+                <w:lang w:val="en-IE" w:eastAsia="it-CH"/>
+              </w:rPr>
+              <w:t>=</w:t>
+            </w:r>
+            <w:r>
+              <w:rPr>
+                <w:rFonts w:ascii="Consolas" w:hAnsi="Consolas"/>
+                <w:color w:val="3B3B3B"/>
+                <w:sz w:val="18"/>
+                <w:szCs w:val="21"/>
+                <w:lang w:val="en-IE" w:eastAsia="it-CH"/>
+              </w:rPr>
+              <w:t xml:space="preserve"> </w:t>
+            </w:r>
+            <w:proofErr w:type="gramStart"/>
+            <w:r>
+              <w:rPr>
+                <w:rFonts w:ascii="Consolas" w:hAnsi="Consolas"/>
+                <w:color w:val="267F99"/>
+                <w:sz w:val="18"/>
+                <w:szCs w:val="21"/>
+                <w:lang w:val="en-IE" w:eastAsia="it-CH"/>
+              </w:rPr>
+              <w:t>MeshInstance3D</w:t>
+            </w:r>
+            <w:r>
+              <w:rPr>
+                <w:rFonts w:ascii="Consolas" w:hAnsi="Consolas"/>
+                <w:color w:val="3B3B3B"/>
+                <w:sz w:val="18"/>
+                <w:szCs w:val="21"/>
+                <w:lang w:val="en-IE" w:eastAsia="it-CH"/>
+              </w:rPr>
+              <w:t>.</w:t>
+            </w:r>
+            <w:r>
+              <w:rPr>
+                <w:rFonts w:ascii="Consolas" w:hAnsi="Consolas"/>
+                <w:color w:val="267F99"/>
+                <w:sz w:val="18"/>
+                <w:szCs w:val="21"/>
+                <w:lang w:val="en-IE" w:eastAsia="it-CH"/>
+              </w:rPr>
+              <w:t>new</w:t>
+            </w:r>
+            <w:r>
+              <w:rPr>
+                <w:rFonts w:ascii="Consolas" w:hAnsi="Consolas"/>
+                <w:color w:val="3B3B3B"/>
+                <w:sz w:val="18"/>
+                <w:szCs w:val="21"/>
+                <w:lang w:val="en-IE" w:eastAsia="it-CH"/>
+              </w:rPr>
+              <w:t>(</w:t>
+            </w:r>
+            <w:proofErr w:type="gramEnd"/>
+            <w:r>
+              <w:rPr>
+                <w:rFonts w:ascii="Consolas" w:hAnsi="Consolas"/>
+                <w:color w:val="3B3B3B"/>
+                <w:sz w:val="18"/>
+                <w:szCs w:val="21"/>
+                <w:lang w:val="en-IE" w:eastAsia="it-CH"/>
+              </w:rPr>
+              <w:t>)</w:t>
+            </w:r>
+          </w:p>
+          <w:p>
+            <w:pPr>
+              <w:shd w:val="clear" w:color="auto" w:fill="FFFFFF"/>
+              <w:spacing w:line="285" w:lineRule="atLeast"/>
+              <w:rPr>
+                <w:rFonts w:ascii="Consolas" w:hAnsi="Consolas"/>
+                <w:color w:val="3B3B3B"/>
+                <w:sz w:val="18"/>
+                <w:szCs w:val="21"/>
+                <w:lang w:val="en-IE" w:eastAsia="it-CH"/>
+              </w:rPr>
+            </w:pPr>
+            <w:r>
+              <w:rPr>
+                <w:rFonts w:ascii="Consolas" w:hAnsi="Consolas"/>
+                <w:color w:val="3B3B3B"/>
+                <w:sz w:val="18"/>
+                <w:szCs w:val="21"/>
+                <w:lang w:val="en-IE" w:eastAsia="it-CH"/>
+              </w:rPr>
+              <w:t xml:space="preserve">    </w:t>
+            </w:r>
+            <w:r>
+              <w:rPr>
+                <w:rFonts w:ascii="Consolas" w:hAnsi="Consolas"/>
+                <w:color w:val="0000FF"/>
+                <w:sz w:val="18"/>
+                <w:szCs w:val="21"/>
+                <w:lang w:val="en-IE" w:eastAsia="it-CH"/>
+              </w:rPr>
+              <w:t>var</w:t>
+            </w:r>
+            <w:r>
+              <w:rPr>
+                <w:rFonts w:ascii="Consolas" w:hAnsi="Consolas"/>
+                <w:color w:val="3B3B3B"/>
+                <w:sz w:val="18"/>
+                <w:szCs w:val="21"/>
+                <w:lang w:val="en-IE" w:eastAsia="it-CH"/>
+              </w:rPr>
+              <w:t xml:space="preserve"> </w:t>
+            </w:r>
+            <w:r>
+              <w:rPr>
+                <w:rFonts w:ascii="Consolas" w:hAnsi="Consolas"/>
+                <w:color w:val="001080"/>
+                <w:sz w:val="18"/>
+                <w:szCs w:val="21"/>
+                <w:lang w:val="en-IE" w:eastAsia="it-CH"/>
+              </w:rPr>
+              <w:t>collision</w:t>
+            </w:r>
+            <w:r>
+              <w:rPr>
+                <w:rFonts w:ascii="Consolas" w:hAnsi="Consolas"/>
+                <w:color w:val="3B3B3B"/>
+                <w:sz w:val="18"/>
+                <w:szCs w:val="21"/>
+                <w:lang w:val="en-IE" w:eastAsia="it-CH"/>
+              </w:rPr>
+              <w:t xml:space="preserve"> </w:t>
+            </w:r>
+            <w:r>
+              <w:rPr>
+                <w:rFonts w:ascii="Consolas" w:hAnsi="Consolas"/>
+                <w:color w:val="000000"/>
+                <w:sz w:val="18"/>
+                <w:szCs w:val="21"/>
+                <w:lang w:val="en-IE" w:eastAsia="it-CH"/>
+              </w:rPr>
+              <w:t>=</w:t>
+            </w:r>
+            <w:r>
+              <w:rPr>
+                <w:rFonts w:ascii="Consolas" w:hAnsi="Consolas"/>
+                <w:color w:val="3B3B3B"/>
+                <w:sz w:val="18"/>
+                <w:szCs w:val="21"/>
+                <w:lang w:val="en-IE" w:eastAsia="it-CH"/>
+              </w:rPr>
+              <w:t xml:space="preserve"> </w:t>
+            </w:r>
+            <w:proofErr w:type="gramStart"/>
+            <w:r>
+              <w:rPr>
+                <w:rFonts w:ascii="Consolas" w:hAnsi="Consolas"/>
+                <w:color w:val="267F99"/>
+                <w:sz w:val="18"/>
+                <w:szCs w:val="21"/>
+                <w:lang w:val="en-IE" w:eastAsia="it-CH"/>
+              </w:rPr>
+              <w:t>CollisionShape3D</w:t>
+            </w:r>
+            <w:r>
+              <w:rPr>
+                <w:rFonts w:ascii="Consolas" w:hAnsi="Consolas"/>
+                <w:color w:val="3B3B3B"/>
+                <w:sz w:val="18"/>
+                <w:szCs w:val="21"/>
+                <w:lang w:val="en-IE" w:eastAsia="it-CH"/>
+              </w:rPr>
+              <w:t>.</w:t>
+            </w:r>
+            <w:r>
+              <w:rPr>
+                <w:rFonts w:ascii="Consolas" w:hAnsi="Consolas"/>
+                <w:color w:val="267F99"/>
+                <w:sz w:val="18"/>
+                <w:szCs w:val="21"/>
+                <w:lang w:val="en-IE" w:eastAsia="it-CH"/>
+              </w:rPr>
+              <w:t>new</w:t>
+            </w:r>
+            <w:r>
+              <w:rPr>
+                <w:rFonts w:ascii="Consolas" w:hAnsi="Consolas"/>
+                <w:color w:val="3B3B3B"/>
+                <w:sz w:val="18"/>
+                <w:szCs w:val="21"/>
+                <w:lang w:val="en-IE" w:eastAsia="it-CH"/>
+              </w:rPr>
+              <w:t>(</w:t>
+            </w:r>
+            <w:proofErr w:type="gramEnd"/>
+            <w:r>
+              <w:rPr>
+                <w:rFonts w:ascii="Consolas" w:hAnsi="Consolas"/>
+                <w:color w:val="3B3B3B"/>
+                <w:sz w:val="18"/>
+                <w:szCs w:val="21"/>
+                <w:lang w:val="en-IE" w:eastAsia="it-CH"/>
+              </w:rPr>
+              <w:t>)</w:t>
+            </w:r>
+          </w:p>
+          <w:p>
+            <w:pPr>
+              <w:shd w:val="clear" w:color="auto" w:fill="FFFFFF"/>
+              <w:spacing w:line="285" w:lineRule="atLeast"/>
+              <w:rPr>
+                <w:rFonts w:ascii="Consolas" w:hAnsi="Consolas"/>
+                <w:color w:val="3B3B3B"/>
+                <w:sz w:val="18"/>
+                <w:szCs w:val="21"/>
+                <w:lang w:val="en-IE" w:eastAsia="it-CH"/>
+              </w:rPr>
+            </w:pPr>
+            <w:r>
+              <w:rPr>
+                <w:rFonts w:ascii="Consolas" w:hAnsi="Consolas"/>
+                <w:color w:val="3B3B3B"/>
+                <w:sz w:val="18"/>
+                <w:szCs w:val="21"/>
+                <w:lang w:val="en-IE" w:eastAsia="it-CH"/>
+              </w:rPr>
+              <w:t xml:space="preserve">    </w:t>
+            </w:r>
+            <w:proofErr w:type="spellStart"/>
+            <w:proofErr w:type="gramStart"/>
+            <w:r>
+              <w:rPr>
+                <w:rFonts w:ascii="Consolas" w:hAnsi="Consolas"/>
+                <w:color w:val="267F99"/>
+                <w:sz w:val="18"/>
+                <w:szCs w:val="21"/>
+                <w:lang w:val="en-IE" w:eastAsia="it-CH"/>
+              </w:rPr>
+              <w:t>collision</w:t>
+            </w:r>
+            <w:r>
+              <w:rPr>
+                <w:rFonts w:ascii="Consolas" w:hAnsi="Consolas"/>
+                <w:color w:val="3B3B3B"/>
+                <w:sz w:val="18"/>
+                <w:szCs w:val="21"/>
+                <w:lang w:val="en-IE" w:eastAsia="it-CH"/>
+              </w:rPr>
+              <w:t>.</w:t>
+            </w:r>
+            <w:r>
+              <w:rPr>
+                <w:rFonts w:ascii="Consolas" w:hAnsi="Consolas"/>
+                <w:color w:val="267F99"/>
+                <w:sz w:val="18"/>
+                <w:szCs w:val="21"/>
+                <w:lang w:val="en-IE" w:eastAsia="it-CH"/>
+              </w:rPr>
+              <w:t>scale</w:t>
+            </w:r>
+            <w:proofErr w:type="gramEnd"/>
+            <w:r>
+              <w:rPr>
+                <w:rFonts w:ascii="Consolas" w:hAnsi="Consolas"/>
+                <w:color w:val="267F99"/>
+                <w:sz w:val="18"/>
+                <w:szCs w:val="21"/>
+                <w:lang w:val="en-IE" w:eastAsia="it-CH"/>
+              </w:rPr>
+              <w:t>_object_local</w:t>
+            </w:r>
+            <w:proofErr w:type="spellEnd"/>
+            <w:r>
+              <w:rPr>
+                <w:rFonts w:ascii="Consolas" w:hAnsi="Consolas"/>
+                <w:color w:val="3B3B3B"/>
+                <w:sz w:val="18"/>
+                <w:szCs w:val="21"/>
+                <w:lang w:val="en-IE" w:eastAsia="it-CH"/>
+              </w:rPr>
+              <w:t>(</w:t>
+            </w:r>
+            <w:r>
+              <w:rPr>
+                <w:rFonts w:ascii="Consolas" w:hAnsi="Consolas"/>
+                <w:color w:val="267F99"/>
+                <w:sz w:val="18"/>
+                <w:szCs w:val="21"/>
+                <w:lang w:val="en-IE" w:eastAsia="it-CH"/>
+              </w:rPr>
+              <w:t>Vector3</w:t>
+            </w:r>
+            <w:r>
+              <w:rPr>
+                <w:rFonts w:ascii="Consolas" w:hAnsi="Consolas"/>
+                <w:color w:val="3B3B3B"/>
+                <w:sz w:val="18"/>
+                <w:szCs w:val="21"/>
+                <w:lang w:val="en-IE" w:eastAsia="it-CH"/>
+              </w:rPr>
+              <w:t>(</w:t>
+            </w:r>
+            <w:r>
+              <w:rPr>
+                <w:rFonts w:ascii="Consolas" w:hAnsi="Consolas"/>
+                <w:color w:val="098658"/>
+                <w:sz w:val="18"/>
+                <w:szCs w:val="21"/>
+                <w:lang w:val="en-IE" w:eastAsia="it-CH"/>
+              </w:rPr>
+              <w:t>0.1</w:t>
+            </w:r>
+            <w:r>
+              <w:rPr>
+                <w:rFonts w:ascii="Consolas" w:hAnsi="Consolas"/>
+                <w:color w:val="3B3B3B"/>
+                <w:sz w:val="18"/>
+                <w:szCs w:val="21"/>
+                <w:lang w:val="en-IE" w:eastAsia="it-CH"/>
+              </w:rPr>
+              <w:t xml:space="preserve">, </w:t>
+            </w:r>
+            <w:r>
+              <w:rPr>
+                <w:rFonts w:ascii="Consolas" w:hAnsi="Consolas"/>
+                <w:color w:val="098658"/>
+                <w:sz w:val="18"/>
+                <w:szCs w:val="21"/>
+                <w:lang w:val="en-IE" w:eastAsia="it-CH"/>
+              </w:rPr>
+              <w:t>0.1</w:t>
+            </w:r>
+            <w:r>
+              <w:rPr>
+                <w:rFonts w:ascii="Consolas" w:hAnsi="Consolas"/>
+                <w:color w:val="3B3B3B"/>
+                <w:sz w:val="18"/>
+                <w:szCs w:val="21"/>
+                <w:lang w:val="en-IE" w:eastAsia="it-CH"/>
+              </w:rPr>
+              <w:t xml:space="preserve">, </w:t>
+            </w:r>
+            <w:r>
+              <w:rPr>
+                <w:rFonts w:ascii="Consolas" w:hAnsi="Consolas"/>
+                <w:color w:val="098658"/>
+                <w:sz w:val="18"/>
+                <w:szCs w:val="21"/>
+                <w:lang w:val="en-IE" w:eastAsia="it-CH"/>
+              </w:rPr>
+              <w:t>0.1</w:t>
+            </w:r>
+            <w:r>
+              <w:rPr>
+                <w:rFonts w:ascii="Consolas" w:hAnsi="Consolas"/>
+                <w:color w:val="3B3B3B"/>
+                <w:sz w:val="18"/>
+                <w:szCs w:val="21"/>
+                <w:lang w:val="en-IE" w:eastAsia="it-CH"/>
+              </w:rPr>
+              <w:t>))</w:t>
+            </w:r>
+          </w:p>
+          <w:p>
+            <w:pPr>
+              <w:shd w:val="clear" w:color="auto" w:fill="FFFFFF"/>
+              <w:spacing w:line="285" w:lineRule="atLeast"/>
+              <w:rPr>
+                <w:rFonts w:ascii="Consolas" w:hAnsi="Consolas"/>
+                <w:color w:val="3B3B3B"/>
+                <w:sz w:val="18"/>
+                <w:szCs w:val="21"/>
+                <w:lang w:val="en-IE" w:eastAsia="it-CH"/>
+              </w:rPr>
+            </w:pPr>
+            <w:r>
+              <w:rPr>
+                <w:rFonts w:ascii="Consolas" w:hAnsi="Consolas"/>
+                <w:color w:val="3B3B3B"/>
+                <w:sz w:val="18"/>
+                <w:szCs w:val="21"/>
+                <w:lang w:val="en-IE" w:eastAsia="it-CH"/>
+              </w:rPr>
+              <w:t xml:space="preserve">    </w:t>
+            </w:r>
+            <w:r>
+              <w:rPr>
+                <w:rFonts w:ascii="Consolas" w:hAnsi="Consolas"/>
+                <w:color w:val="0000FF"/>
+                <w:sz w:val="18"/>
+                <w:szCs w:val="21"/>
+                <w:lang w:val="en-IE" w:eastAsia="it-CH"/>
+              </w:rPr>
+              <w:t>var</w:t>
+            </w:r>
+            <w:r>
+              <w:rPr>
+                <w:rFonts w:ascii="Consolas" w:hAnsi="Consolas"/>
+                <w:color w:val="3B3B3B"/>
+                <w:sz w:val="18"/>
+                <w:szCs w:val="21"/>
+                <w:lang w:val="en-IE" w:eastAsia="it-CH"/>
+              </w:rPr>
+              <w:t xml:space="preserve"> </w:t>
+            </w:r>
+            <w:proofErr w:type="spellStart"/>
+            <w:r>
+              <w:rPr>
+                <w:rFonts w:ascii="Consolas" w:hAnsi="Consolas"/>
+                <w:color w:val="001080"/>
+                <w:sz w:val="18"/>
+                <w:szCs w:val="21"/>
+                <w:lang w:val="en-IE" w:eastAsia="it-CH"/>
+              </w:rPr>
+              <w:t>new_material</w:t>
+            </w:r>
+            <w:proofErr w:type="spellEnd"/>
+            <w:r>
+              <w:rPr>
+                <w:rFonts w:ascii="Consolas" w:hAnsi="Consolas"/>
+                <w:color w:val="3B3B3B"/>
+                <w:sz w:val="18"/>
+                <w:szCs w:val="21"/>
+                <w:lang w:val="en-IE" w:eastAsia="it-CH"/>
+              </w:rPr>
+              <w:t xml:space="preserve"> </w:t>
+            </w:r>
+            <w:r>
+              <w:rPr>
+                <w:rFonts w:ascii="Consolas" w:hAnsi="Consolas"/>
+                <w:color w:val="000000"/>
+                <w:sz w:val="18"/>
+                <w:szCs w:val="21"/>
+                <w:lang w:val="en-IE" w:eastAsia="it-CH"/>
+              </w:rPr>
+              <w:t>=</w:t>
+            </w:r>
+            <w:r>
+              <w:rPr>
+                <w:rFonts w:ascii="Consolas" w:hAnsi="Consolas"/>
+                <w:color w:val="3B3B3B"/>
+                <w:sz w:val="18"/>
+                <w:szCs w:val="21"/>
+                <w:lang w:val="en-IE" w:eastAsia="it-CH"/>
+              </w:rPr>
+              <w:t xml:space="preserve"> </w:t>
+            </w:r>
+            <w:proofErr w:type="gramStart"/>
+            <w:r>
+              <w:rPr>
+                <w:rFonts w:ascii="Consolas" w:hAnsi="Consolas"/>
+                <w:color w:val="267F99"/>
+                <w:sz w:val="18"/>
+                <w:szCs w:val="21"/>
+                <w:lang w:val="en-IE" w:eastAsia="it-CH"/>
+              </w:rPr>
+              <w:t>StandardMaterial3D</w:t>
+            </w:r>
+            <w:r>
+              <w:rPr>
+                <w:rFonts w:ascii="Consolas" w:hAnsi="Consolas"/>
+                <w:color w:val="3B3B3B"/>
+                <w:sz w:val="18"/>
+                <w:szCs w:val="21"/>
+                <w:lang w:val="en-IE" w:eastAsia="it-CH"/>
+              </w:rPr>
+              <w:t>.</w:t>
+            </w:r>
+            <w:r>
+              <w:rPr>
+                <w:rFonts w:ascii="Consolas" w:hAnsi="Consolas"/>
+                <w:color w:val="267F99"/>
+                <w:sz w:val="18"/>
+                <w:szCs w:val="21"/>
+                <w:lang w:val="en-IE" w:eastAsia="it-CH"/>
+              </w:rPr>
+              <w:t>new</w:t>
+            </w:r>
+            <w:r>
+              <w:rPr>
+                <w:rFonts w:ascii="Consolas" w:hAnsi="Consolas"/>
+                <w:color w:val="3B3B3B"/>
+                <w:sz w:val="18"/>
+                <w:szCs w:val="21"/>
+                <w:lang w:val="en-IE" w:eastAsia="it-CH"/>
+              </w:rPr>
+              <w:t>(</w:t>
+            </w:r>
+            <w:proofErr w:type="gramEnd"/>
+            <w:r>
+              <w:rPr>
+                <w:rFonts w:ascii="Consolas" w:hAnsi="Consolas"/>
+                <w:color w:val="3B3B3B"/>
+                <w:sz w:val="18"/>
+                <w:szCs w:val="21"/>
+                <w:lang w:val="en-IE" w:eastAsia="it-CH"/>
+              </w:rPr>
+              <w:t>)</w:t>
+            </w:r>
+          </w:p>
+          <w:p>
+            <w:pPr>
+              <w:shd w:val="clear" w:color="auto" w:fill="FFFFFF"/>
+              <w:spacing w:line="285" w:lineRule="atLeast"/>
+              <w:rPr>
+                <w:rFonts w:ascii="Consolas" w:hAnsi="Consolas"/>
+                <w:color w:val="3B3B3B"/>
+                <w:sz w:val="18"/>
+                <w:szCs w:val="21"/>
+                <w:lang w:eastAsia="it-CH"/>
+              </w:rPr>
+            </w:pPr>
+            <w:r>
+              <w:rPr>
+                <w:rFonts w:ascii="Consolas" w:hAnsi="Consolas"/>
+                <w:color w:val="3B3B3B"/>
+                <w:sz w:val="18"/>
+                <w:szCs w:val="21"/>
+                <w:lang w:val="en-IE" w:eastAsia="it-CH"/>
+              </w:rPr>
+              <w:t xml:space="preserve">    </w:t>
+            </w:r>
+            <w:proofErr w:type="spellStart"/>
+            <w:r>
+              <w:rPr>
+                <w:rFonts w:ascii="Consolas" w:hAnsi="Consolas"/>
+                <w:color w:val="267F99"/>
+                <w:sz w:val="18"/>
+                <w:szCs w:val="21"/>
+                <w:lang w:eastAsia="it-CH"/>
+              </w:rPr>
+              <w:t>new_</w:t>
+            </w:r>
+            <w:proofErr w:type="gramStart"/>
+            <w:r>
+              <w:rPr>
+                <w:rFonts w:ascii="Consolas" w:hAnsi="Consolas"/>
+                <w:color w:val="267F99"/>
+                <w:sz w:val="18"/>
+                <w:szCs w:val="21"/>
+                <w:lang w:eastAsia="it-CH"/>
+              </w:rPr>
+              <w:t>material</w:t>
+            </w:r>
+            <w:r>
+              <w:rPr>
+                <w:rFonts w:ascii="Consolas" w:hAnsi="Consolas"/>
+                <w:color w:val="3B3B3B"/>
+                <w:sz w:val="18"/>
+                <w:szCs w:val="21"/>
+                <w:lang w:eastAsia="it-CH"/>
+              </w:rPr>
+              <w:t>.</w:t>
+            </w:r>
+            <w:r>
+              <w:rPr>
+                <w:rFonts w:ascii="Consolas" w:hAnsi="Consolas"/>
+                <w:color w:val="267F99"/>
+                <w:sz w:val="18"/>
+                <w:szCs w:val="21"/>
+                <w:lang w:eastAsia="it-CH"/>
+              </w:rPr>
+              <w:t>albedo</w:t>
+            </w:r>
+            <w:proofErr w:type="gramEnd"/>
+            <w:r>
+              <w:rPr>
+                <w:rFonts w:ascii="Consolas" w:hAnsi="Consolas"/>
+                <w:color w:val="267F99"/>
+                <w:sz w:val="18"/>
+                <w:szCs w:val="21"/>
+                <w:lang w:eastAsia="it-CH"/>
+              </w:rPr>
+              <w:t>_color</w:t>
+            </w:r>
+            <w:proofErr w:type="spellEnd"/>
+            <w:r>
+              <w:rPr>
+                <w:rFonts w:ascii="Consolas" w:hAnsi="Consolas"/>
+                <w:color w:val="3B3B3B"/>
+                <w:sz w:val="18"/>
+                <w:szCs w:val="21"/>
+                <w:lang w:eastAsia="it-CH"/>
+              </w:rPr>
+              <w:t xml:space="preserve"> </w:t>
+            </w:r>
+            <w:r>
+              <w:rPr>
+                <w:rFonts w:ascii="Consolas" w:hAnsi="Consolas"/>
+                <w:color w:val="000000"/>
+                <w:sz w:val="18"/>
+                <w:szCs w:val="21"/>
+                <w:lang w:eastAsia="it-CH"/>
+              </w:rPr>
+              <w:t>=</w:t>
+            </w:r>
+            <w:r>
+              <w:rPr>
+                <w:rFonts w:ascii="Consolas" w:hAnsi="Consolas"/>
+                <w:color w:val="3B3B3B"/>
+                <w:sz w:val="18"/>
+                <w:szCs w:val="21"/>
+                <w:lang w:eastAsia="it-CH"/>
+              </w:rPr>
+              <w:t xml:space="preserve"> </w:t>
+            </w:r>
+            <w:r>
+              <w:rPr>
+                <w:rFonts w:ascii="Consolas" w:hAnsi="Consolas"/>
+                <w:color w:val="267F99"/>
+                <w:sz w:val="18"/>
+                <w:szCs w:val="21"/>
+                <w:lang w:eastAsia="it-CH"/>
+              </w:rPr>
+              <w:t>Color</w:t>
+            </w:r>
+            <w:r>
+              <w:rPr>
+                <w:rFonts w:ascii="Consolas" w:hAnsi="Consolas"/>
+                <w:color w:val="3B3B3B"/>
+                <w:sz w:val="18"/>
+                <w:szCs w:val="21"/>
+                <w:lang w:eastAsia="it-CH"/>
+              </w:rPr>
+              <w:t>(</w:t>
+            </w:r>
+            <w:r>
+              <w:rPr>
+                <w:rFonts w:ascii="Consolas" w:hAnsi="Consolas"/>
+                <w:color w:val="098658"/>
+                <w:sz w:val="18"/>
+                <w:szCs w:val="21"/>
+                <w:lang w:eastAsia="it-CH"/>
+              </w:rPr>
+              <w:t>1</w:t>
+            </w:r>
+            <w:r>
+              <w:rPr>
+                <w:rFonts w:ascii="Consolas" w:hAnsi="Consolas"/>
+                <w:color w:val="3B3B3B"/>
+                <w:sz w:val="18"/>
+                <w:szCs w:val="21"/>
+                <w:lang w:eastAsia="it-CH"/>
+              </w:rPr>
+              <w:t xml:space="preserve">, </w:t>
+            </w:r>
+            <w:r>
+              <w:rPr>
+                <w:rFonts w:ascii="Consolas" w:hAnsi="Consolas"/>
+                <w:color w:val="098658"/>
+                <w:sz w:val="18"/>
+                <w:szCs w:val="21"/>
+                <w:lang w:eastAsia="it-CH"/>
+              </w:rPr>
+              <w:t>0</w:t>
+            </w:r>
+            <w:r>
+              <w:rPr>
+                <w:rFonts w:ascii="Consolas" w:hAnsi="Consolas"/>
+                <w:color w:val="3B3B3B"/>
+                <w:sz w:val="18"/>
+                <w:szCs w:val="21"/>
+                <w:lang w:eastAsia="it-CH"/>
+              </w:rPr>
+              <w:t xml:space="preserve">, </w:t>
+            </w:r>
+            <w:r>
+              <w:rPr>
+                <w:rFonts w:ascii="Consolas" w:hAnsi="Consolas"/>
+                <w:color w:val="098658"/>
+                <w:sz w:val="18"/>
+                <w:szCs w:val="21"/>
+                <w:lang w:eastAsia="it-CH"/>
+              </w:rPr>
+              <w:t>0</w:t>
+            </w:r>
+            <w:r>
+              <w:rPr>
+                <w:rFonts w:ascii="Consolas" w:hAnsi="Consolas"/>
+                <w:color w:val="3B3B3B"/>
+                <w:sz w:val="18"/>
+                <w:szCs w:val="21"/>
+                <w:lang w:eastAsia="it-CH"/>
+              </w:rPr>
+              <w:t>)        </w:t>
+            </w:r>
+            <w:r>
+              <w:rPr>
+                <w:rFonts w:ascii="Consolas" w:hAnsi="Consolas"/>
+                <w:color w:val="008000"/>
+                <w:sz w:val="18"/>
+                <w:szCs w:val="21"/>
+                <w:lang w:eastAsia="it-CH"/>
+              </w:rPr>
+              <w:t># Imposta il colore rosso</w:t>
+            </w:r>
+          </w:p>
+          <w:p>
+            <w:pPr>
+              <w:shd w:val="clear" w:color="auto" w:fill="FFFFFF"/>
+              <w:spacing w:line="285" w:lineRule="atLeast"/>
+              <w:rPr>
+                <w:rFonts w:ascii="Consolas" w:hAnsi="Consolas"/>
+                <w:color w:val="3B3B3B"/>
+                <w:sz w:val="18"/>
+                <w:szCs w:val="21"/>
+                <w:lang w:eastAsia="it-CH"/>
+              </w:rPr>
+            </w:pPr>
+            <w:r>
+              <w:rPr>
+                <w:rFonts w:ascii="Consolas" w:hAnsi="Consolas"/>
+                <w:color w:val="3B3B3B"/>
+                <w:sz w:val="18"/>
+                <w:szCs w:val="21"/>
+                <w:lang w:eastAsia="it-CH"/>
+              </w:rPr>
+              <w:t xml:space="preserve">    </w:t>
+            </w:r>
+            <w:proofErr w:type="spellStart"/>
+            <w:proofErr w:type="gramStart"/>
+            <w:r>
+              <w:rPr>
+                <w:rFonts w:ascii="Consolas" w:hAnsi="Consolas"/>
+                <w:color w:val="267F99"/>
+                <w:sz w:val="18"/>
+                <w:szCs w:val="21"/>
+                <w:lang w:eastAsia="it-CH"/>
+              </w:rPr>
+              <w:t>mesh</w:t>
+            </w:r>
+            <w:r>
+              <w:rPr>
+                <w:rFonts w:ascii="Consolas" w:hAnsi="Consolas"/>
+                <w:color w:val="3B3B3B"/>
+                <w:sz w:val="18"/>
+                <w:szCs w:val="21"/>
+                <w:lang w:eastAsia="it-CH"/>
+              </w:rPr>
+              <w:t>.</w:t>
+            </w:r>
+            <w:r>
+              <w:rPr>
+                <w:rFonts w:ascii="Consolas" w:hAnsi="Consolas"/>
+                <w:color w:val="267F99"/>
+                <w:sz w:val="18"/>
+                <w:szCs w:val="21"/>
+                <w:lang w:eastAsia="it-CH"/>
+              </w:rPr>
+              <w:t>material</w:t>
+            </w:r>
+            <w:proofErr w:type="spellEnd"/>
+            <w:proofErr w:type="gramEnd"/>
+            <w:r>
+              <w:rPr>
+                <w:rFonts w:ascii="Consolas" w:hAnsi="Consolas"/>
+                <w:color w:val="3B3B3B"/>
+                <w:sz w:val="18"/>
+                <w:szCs w:val="21"/>
+                <w:lang w:eastAsia="it-CH"/>
+              </w:rPr>
+              <w:t xml:space="preserve"> </w:t>
+            </w:r>
+            <w:r>
+              <w:rPr>
+                <w:rFonts w:ascii="Consolas" w:hAnsi="Consolas"/>
+                <w:color w:val="000000"/>
+                <w:sz w:val="18"/>
+                <w:szCs w:val="21"/>
+                <w:lang w:eastAsia="it-CH"/>
+              </w:rPr>
+              <w:t>=</w:t>
+            </w:r>
+            <w:r>
+              <w:rPr>
+                <w:rFonts w:ascii="Consolas" w:hAnsi="Consolas"/>
+                <w:color w:val="3B3B3B"/>
+                <w:sz w:val="18"/>
+                <w:szCs w:val="21"/>
+                <w:lang w:eastAsia="it-CH"/>
+              </w:rPr>
+              <w:t xml:space="preserve"> </w:t>
+            </w:r>
+            <w:proofErr w:type="spellStart"/>
+            <w:r>
+              <w:rPr>
+                <w:rFonts w:ascii="Consolas" w:hAnsi="Consolas"/>
+                <w:color w:val="267F99"/>
+                <w:sz w:val="18"/>
+                <w:szCs w:val="21"/>
+                <w:lang w:eastAsia="it-CH"/>
+              </w:rPr>
+              <w:t>new_material</w:t>
+            </w:r>
+            <w:proofErr w:type="spellEnd"/>
+          </w:p>
+          <w:p>
+            <w:pPr>
+              <w:shd w:val="clear" w:color="auto" w:fill="FFFFFF"/>
+              <w:spacing w:line="285" w:lineRule="atLeast"/>
+              <w:rPr>
+                <w:rFonts w:ascii="Consolas" w:hAnsi="Consolas"/>
+                <w:color w:val="3B3B3B"/>
+                <w:sz w:val="18"/>
+                <w:szCs w:val="21"/>
+                <w:lang w:eastAsia="it-CH"/>
+              </w:rPr>
+            </w:pPr>
+            <w:r>
+              <w:rPr>
+                <w:rFonts w:ascii="Consolas" w:hAnsi="Consolas"/>
+                <w:color w:val="3B3B3B"/>
+                <w:sz w:val="18"/>
+                <w:szCs w:val="21"/>
+                <w:lang w:eastAsia="it-CH"/>
+              </w:rPr>
+              <w:t xml:space="preserve">    </w:t>
+            </w:r>
+            <w:proofErr w:type="spellStart"/>
+            <w:r>
+              <w:rPr>
+                <w:rFonts w:ascii="Consolas" w:hAnsi="Consolas"/>
+                <w:color w:val="267F99"/>
+                <w:sz w:val="18"/>
+                <w:szCs w:val="21"/>
+                <w:lang w:eastAsia="it-CH"/>
+              </w:rPr>
+              <w:t>mesh</w:t>
+            </w:r>
+            <w:r>
+              <w:rPr>
+                <w:rFonts w:ascii="Consolas" w:hAnsi="Consolas"/>
+                <w:color w:val="3B3B3B"/>
+                <w:sz w:val="18"/>
+                <w:szCs w:val="21"/>
+                <w:lang w:eastAsia="it-CH"/>
+              </w:rPr>
+              <w:t>.</w:t>
+            </w:r>
+            <w:r>
+              <w:rPr>
+                <w:rFonts w:ascii="Consolas" w:hAnsi="Consolas"/>
+                <w:color w:val="267F99"/>
+                <w:sz w:val="18"/>
+                <w:szCs w:val="21"/>
+                <w:lang w:eastAsia="it-CH"/>
+              </w:rPr>
+              <w:t>size</w:t>
+            </w:r>
+            <w:proofErr w:type="spellEnd"/>
+            <w:r>
+              <w:rPr>
+                <w:rFonts w:ascii="Consolas" w:hAnsi="Consolas"/>
+                <w:color w:val="3B3B3B"/>
+                <w:sz w:val="18"/>
+                <w:szCs w:val="21"/>
+                <w:lang w:eastAsia="it-CH"/>
+              </w:rPr>
+              <w:t xml:space="preserve"> </w:t>
+            </w:r>
+            <w:r>
+              <w:rPr>
+                <w:rFonts w:ascii="Consolas" w:hAnsi="Consolas"/>
+                <w:color w:val="000000"/>
+                <w:sz w:val="18"/>
+                <w:szCs w:val="21"/>
+                <w:lang w:eastAsia="it-CH"/>
+              </w:rPr>
+              <w:t>=</w:t>
+            </w:r>
+            <w:r>
+              <w:rPr>
+                <w:rFonts w:ascii="Consolas" w:hAnsi="Consolas"/>
+                <w:color w:val="3B3B3B"/>
+                <w:sz w:val="18"/>
+                <w:szCs w:val="21"/>
+                <w:lang w:eastAsia="it-CH"/>
+              </w:rPr>
+              <w:t xml:space="preserve"> </w:t>
+            </w:r>
+            <w:r>
+              <w:rPr>
+                <w:rFonts w:ascii="Consolas" w:hAnsi="Consolas"/>
+                <w:color w:val="267F99"/>
+                <w:sz w:val="18"/>
+                <w:szCs w:val="21"/>
+                <w:lang w:eastAsia="it-CH"/>
+              </w:rPr>
+              <w:t>Vector3</w:t>
+            </w:r>
+            <w:r>
+              <w:rPr>
+                <w:rFonts w:ascii="Consolas" w:hAnsi="Consolas"/>
+                <w:color w:val="3B3B3B"/>
+                <w:sz w:val="18"/>
+                <w:szCs w:val="21"/>
+                <w:lang w:eastAsia="it-CH"/>
+              </w:rPr>
+              <w:t>(</w:t>
+            </w:r>
+            <w:r>
+              <w:rPr>
+                <w:rFonts w:ascii="Consolas" w:hAnsi="Consolas"/>
+                <w:color w:val="098658"/>
+                <w:sz w:val="18"/>
+                <w:szCs w:val="21"/>
+                <w:lang w:eastAsia="it-CH"/>
+              </w:rPr>
+              <w:t>0.1</w:t>
+            </w:r>
+            <w:r>
+              <w:rPr>
+                <w:rFonts w:ascii="Consolas" w:hAnsi="Consolas"/>
+                <w:color w:val="3B3B3B"/>
+                <w:sz w:val="18"/>
+                <w:szCs w:val="21"/>
+                <w:lang w:eastAsia="it-CH"/>
+              </w:rPr>
+              <w:t xml:space="preserve">, </w:t>
+            </w:r>
+            <w:r>
+              <w:rPr>
+                <w:rFonts w:ascii="Consolas" w:hAnsi="Consolas"/>
+                <w:color w:val="098658"/>
+                <w:sz w:val="18"/>
+                <w:szCs w:val="21"/>
+                <w:lang w:eastAsia="it-CH"/>
+              </w:rPr>
+              <w:t>0.1</w:t>
+            </w:r>
+            <w:r>
+              <w:rPr>
+                <w:rFonts w:ascii="Consolas" w:hAnsi="Consolas"/>
+                <w:color w:val="3B3B3B"/>
+                <w:sz w:val="18"/>
+                <w:szCs w:val="21"/>
+                <w:lang w:eastAsia="it-CH"/>
+              </w:rPr>
+              <w:t xml:space="preserve">, </w:t>
+            </w:r>
+            <w:r>
+              <w:rPr>
+                <w:rFonts w:ascii="Consolas" w:hAnsi="Consolas"/>
+                <w:color w:val="098658"/>
+                <w:sz w:val="18"/>
+                <w:szCs w:val="21"/>
+                <w:lang w:eastAsia="it-CH"/>
+              </w:rPr>
+              <w:t>0.1</w:t>
+            </w:r>
+            <w:r>
+              <w:rPr>
+                <w:rFonts w:ascii="Consolas" w:hAnsi="Consolas"/>
+                <w:color w:val="3B3B3B"/>
+                <w:sz w:val="18"/>
+                <w:szCs w:val="21"/>
+                <w:lang w:eastAsia="it-CH"/>
+              </w:rPr>
+              <w:t xml:space="preserve">)    </w:t>
+            </w:r>
+            <w:r>
+              <w:rPr>
+                <w:rFonts w:ascii="Consolas" w:hAnsi="Consolas"/>
+                <w:color w:val="008000"/>
+                <w:sz w:val="18"/>
+                <w:szCs w:val="21"/>
+                <w:lang w:eastAsia="it-CH"/>
+              </w:rPr>
+              <w:t># Modifica le dimensioni lungo gli assi</w:t>
+            </w:r>
+          </w:p>
+          <w:p>
+            <w:pPr>
+              <w:shd w:val="clear" w:color="auto" w:fill="FFFFFF"/>
+              <w:spacing w:line="285" w:lineRule="atLeast"/>
+              <w:rPr>
+                <w:rFonts w:ascii="Consolas" w:hAnsi="Consolas"/>
+                <w:color w:val="3B3B3B"/>
+                <w:sz w:val="18"/>
+                <w:szCs w:val="21"/>
+                <w:lang w:val="en-IE" w:eastAsia="it-CH"/>
+              </w:rPr>
+            </w:pPr>
+            <w:r>
+              <w:rPr>
+                <w:rFonts w:ascii="Consolas" w:hAnsi="Consolas"/>
+                <w:color w:val="3B3B3B"/>
+                <w:sz w:val="18"/>
+                <w:szCs w:val="21"/>
+                <w:lang w:eastAsia="it-CH"/>
+              </w:rPr>
+              <w:t xml:space="preserve">    </w:t>
+            </w:r>
+            <w:proofErr w:type="spellStart"/>
+            <w:proofErr w:type="gramStart"/>
+            <w:r>
+              <w:rPr>
+                <w:rFonts w:ascii="Consolas" w:hAnsi="Consolas"/>
+                <w:color w:val="267F99"/>
+                <w:sz w:val="18"/>
+                <w:szCs w:val="21"/>
+                <w:lang w:val="en-IE" w:eastAsia="it-CH"/>
+              </w:rPr>
+              <w:t>particle</w:t>
+            </w:r>
+            <w:r>
+              <w:rPr>
+                <w:rFonts w:ascii="Consolas" w:hAnsi="Consolas"/>
+                <w:color w:val="3B3B3B"/>
+                <w:sz w:val="18"/>
+                <w:szCs w:val="21"/>
+                <w:lang w:val="en-IE" w:eastAsia="it-CH"/>
+              </w:rPr>
+              <w:t>.</w:t>
+            </w:r>
+            <w:r>
+              <w:rPr>
+                <w:rFonts w:ascii="Consolas" w:hAnsi="Consolas"/>
+                <w:color w:val="267F99"/>
+                <w:sz w:val="18"/>
+                <w:szCs w:val="21"/>
+                <w:lang w:val="en-IE" w:eastAsia="it-CH"/>
+              </w:rPr>
+              <w:t>mesh</w:t>
+            </w:r>
+            <w:proofErr w:type="spellEnd"/>
+            <w:proofErr w:type="gramEnd"/>
+            <w:r>
+              <w:rPr>
+                <w:rFonts w:ascii="Consolas" w:hAnsi="Consolas"/>
+                <w:color w:val="3B3B3B"/>
+                <w:sz w:val="18"/>
+                <w:szCs w:val="21"/>
+                <w:lang w:val="en-IE" w:eastAsia="it-CH"/>
+              </w:rPr>
+              <w:t xml:space="preserve"> </w:t>
+            </w:r>
+            <w:r>
+              <w:rPr>
+                <w:rFonts w:ascii="Consolas" w:hAnsi="Consolas"/>
+                <w:color w:val="000000"/>
+                <w:sz w:val="18"/>
+                <w:szCs w:val="21"/>
+                <w:lang w:val="en-IE" w:eastAsia="it-CH"/>
+              </w:rPr>
+              <w:t>=</w:t>
+            </w:r>
+            <w:r>
+              <w:rPr>
+                <w:rFonts w:ascii="Consolas" w:hAnsi="Consolas"/>
+                <w:color w:val="267F99"/>
+                <w:sz w:val="18"/>
+                <w:szCs w:val="21"/>
+                <w:lang w:val="en-IE" w:eastAsia="it-CH"/>
+              </w:rPr>
+              <w:t>mesh</w:t>
+            </w:r>
+          </w:p>
+          <w:p>
+            <w:pPr>
+              <w:shd w:val="clear" w:color="auto" w:fill="FFFFFF"/>
+              <w:spacing w:line="285" w:lineRule="atLeast"/>
+              <w:rPr>
+                <w:rFonts w:ascii="Consolas" w:hAnsi="Consolas"/>
+                <w:color w:val="3B3B3B"/>
+                <w:sz w:val="18"/>
+                <w:szCs w:val="21"/>
+                <w:lang w:val="en-IE" w:eastAsia="it-CH"/>
+              </w:rPr>
+            </w:pPr>
+            <w:r>
+              <w:rPr>
+                <w:rFonts w:ascii="Consolas" w:hAnsi="Consolas"/>
+                <w:color w:val="3B3B3B"/>
+                <w:sz w:val="18"/>
+                <w:szCs w:val="21"/>
+                <w:lang w:val="en-IE" w:eastAsia="it-CH"/>
+              </w:rPr>
+              <w:t xml:space="preserve">    </w:t>
+            </w:r>
+            <w:proofErr w:type="spellStart"/>
+            <w:proofErr w:type="gramStart"/>
+            <w:r>
+              <w:rPr>
+                <w:rFonts w:ascii="Consolas" w:hAnsi="Consolas"/>
+                <w:color w:val="267F99"/>
+                <w:sz w:val="18"/>
+                <w:szCs w:val="21"/>
+                <w:lang w:val="en-IE" w:eastAsia="it-CH"/>
+              </w:rPr>
+              <w:t>collision</w:t>
+            </w:r>
+            <w:r>
+              <w:rPr>
+                <w:rFonts w:ascii="Consolas" w:hAnsi="Consolas"/>
+                <w:color w:val="3B3B3B"/>
+                <w:sz w:val="18"/>
+                <w:szCs w:val="21"/>
+                <w:lang w:val="en-IE" w:eastAsia="it-CH"/>
+              </w:rPr>
+              <w:t>.</w:t>
+            </w:r>
+            <w:r>
+              <w:rPr>
+                <w:rFonts w:ascii="Consolas" w:hAnsi="Consolas"/>
+                <w:color w:val="267F99"/>
+                <w:sz w:val="18"/>
+                <w:szCs w:val="21"/>
+                <w:lang w:val="en-IE" w:eastAsia="it-CH"/>
+              </w:rPr>
+              <w:t>shape</w:t>
+            </w:r>
+            <w:proofErr w:type="spellEnd"/>
+            <w:proofErr w:type="gramEnd"/>
+            <w:r>
+              <w:rPr>
+                <w:rFonts w:ascii="Consolas" w:hAnsi="Consolas"/>
+                <w:color w:val="3B3B3B"/>
+                <w:sz w:val="18"/>
+                <w:szCs w:val="21"/>
+                <w:lang w:val="en-IE" w:eastAsia="it-CH"/>
+              </w:rPr>
+              <w:t xml:space="preserve"> </w:t>
+            </w:r>
+            <w:r>
+              <w:rPr>
+                <w:rFonts w:ascii="Consolas" w:hAnsi="Consolas"/>
+                <w:color w:val="000000"/>
+                <w:sz w:val="18"/>
+                <w:szCs w:val="21"/>
+                <w:lang w:val="en-IE" w:eastAsia="it-CH"/>
+              </w:rPr>
+              <w:t>=</w:t>
+            </w:r>
+            <w:r>
+              <w:rPr>
+                <w:rFonts w:ascii="Consolas" w:hAnsi="Consolas"/>
+                <w:color w:val="3B3B3B"/>
+                <w:sz w:val="18"/>
+                <w:szCs w:val="21"/>
+                <w:lang w:val="en-IE" w:eastAsia="it-CH"/>
+              </w:rPr>
+              <w:t xml:space="preserve"> </w:t>
+            </w:r>
+            <w:r>
+              <w:rPr>
+                <w:rFonts w:ascii="Consolas" w:hAnsi="Consolas"/>
+                <w:color w:val="267F99"/>
+                <w:sz w:val="18"/>
+                <w:szCs w:val="21"/>
+                <w:lang w:val="en-IE" w:eastAsia="it-CH"/>
+              </w:rPr>
+              <w:t>BoxShape3D</w:t>
+            </w:r>
+            <w:r>
+              <w:rPr>
+                <w:rFonts w:ascii="Consolas" w:hAnsi="Consolas"/>
+                <w:color w:val="3B3B3B"/>
+                <w:sz w:val="18"/>
+                <w:szCs w:val="21"/>
+                <w:lang w:val="en-IE" w:eastAsia="it-CH"/>
+              </w:rPr>
+              <w:t>.</w:t>
+            </w:r>
+            <w:r>
+              <w:rPr>
+                <w:rFonts w:ascii="Consolas" w:hAnsi="Consolas"/>
+                <w:color w:val="267F99"/>
+                <w:sz w:val="18"/>
+                <w:szCs w:val="21"/>
+                <w:lang w:val="en-IE" w:eastAsia="it-CH"/>
+              </w:rPr>
+              <w:t>new</w:t>
+            </w:r>
+            <w:r>
+              <w:rPr>
+                <w:rFonts w:ascii="Consolas" w:hAnsi="Consolas"/>
+                <w:color w:val="3B3B3B"/>
+                <w:sz w:val="18"/>
+                <w:szCs w:val="21"/>
+                <w:lang w:val="en-IE" w:eastAsia="it-CH"/>
+              </w:rPr>
+              <w:t>()</w:t>
+            </w:r>
+          </w:p>
+          <w:p>
+            <w:pPr>
+              <w:shd w:val="clear" w:color="auto" w:fill="FFFFFF"/>
+              <w:spacing w:line="285" w:lineRule="atLeast"/>
+              <w:rPr>
+                <w:rFonts w:ascii="Consolas" w:hAnsi="Consolas"/>
+                <w:color w:val="3B3B3B"/>
+                <w:sz w:val="18"/>
+                <w:szCs w:val="21"/>
+                <w:lang w:val="en-IE" w:eastAsia="it-CH"/>
+              </w:rPr>
+            </w:pPr>
+            <w:r>
+              <w:rPr>
+                <w:rFonts w:ascii="Consolas" w:hAnsi="Consolas"/>
+                <w:color w:val="3B3B3B"/>
+                <w:sz w:val="18"/>
+                <w:szCs w:val="21"/>
+                <w:lang w:val="en-IE" w:eastAsia="it-CH"/>
+              </w:rPr>
+              <w:t xml:space="preserve">    </w:t>
+            </w:r>
+            <w:proofErr w:type="spellStart"/>
+            <w:r>
+              <w:rPr>
+                <w:rFonts w:ascii="Consolas" w:hAnsi="Consolas"/>
+                <w:color w:val="267F99"/>
+                <w:sz w:val="18"/>
+                <w:szCs w:val="21"/>
+                <w:lang w:val="en-IE" w:eastAsia="it-CH"/>
+              </w:rPr>
+              <w:t>body</w:t>
+            </w:r>
+            <w:r>
+              <w:rPr>
+                <w:rFonts w:ascii="Consolas" w:hAnsi="Consolas"/>
+                <w:color w:val="3B3B3B"/>
+                <w:sz w:val="18"/>
+                <w:szCs w:val="21"/>
+                <w:lang w:val="en-IE" w:eastAsia="it-CH"/>
+              </w:rPr>
+              <w:t>.</w:t>
+            </w:r>
+            <w:r>
+              <w:rPr>
+                <w:rFonts w:ascii="Consolas" w:hAnsi="Consolas"/>
+                <w:color w:val="267F99"/>
+                <w:sz w:val="18"/>
+                <w:szCs w:val="21"/>
+                <w:lang w:val="en-IE" w:eastAsia="it-CH"/>
+              </w:rPr>
+              <w:t>add_child</w:t>
+            </w:r>
+            <w:proofErr w:type="spellEnd"/>
+            <w:r>
+              <w:rPr>
+                <w:rFonts w:ascii="Consolas" w:hAnsi="Consolas"/>
+                <w:color w:val="3B3B3B"/>
+                <w:sz w:val="18"/>
+                <w:szCs w:val="21"/>
+                <w:lang w:val="en-IE" w:eastAsia="it-CH"/>
+              </w:rPr>
+              <w:t>(</w:t>
+            </w:r>
+            <w:r>
+              <w:rPr>
+                <w:rFonts w:ascii="Consolas" w:hAnsi="Consolas"/>
+                <w:color w:val="267F99"/>
+                <w:sz w:val="18"/>
+                <w:szCs w:val="21"/>
+                <w:lang w:val="en-IE" w:eastAsia="it-CH"/>
+              </w:rPr>
+              <w:t>particle</w:t>
+            </w:r>
+            <w:r>
+              <w:rPr>
+                <w:rFonts w:ascii="Consolas" w:hAnsi="Consolas"/>
+                <w:color w:val="3B3B3B"/>
+                <w:sz w:val="18"/>
+                <w:szCs w:val="21"/>
+                <w:lang w:val="en-IE" w:eastAsia="it-CH"/>
+              </w:rPr>
+              <w:t>)</w:t>
+            </w:r>
+          </w:p>
+          <w:p>
+            <w:pPr>
+              <w:shd w:val="clear" w:color="auto" w:fill="FFFFFF"/>
+              <w:spacing w:line="285" w:lineRule="atLeast"/>
+              <w:rPr>
+                <w:rFonts w:ascii="Consolas" w:hAnsi="Consolas"/>
+                <w:color w:val="3B3B3B"/>
+                <w:sz w:val="18"/>
+                <w:szCs w:val="21"/>
+                <w:lang w:val="en-IE" w:eastAsia="it-CH"/>
+              </w:rPr>
+            </w:pPr>
+            <w:r>
+              <w:rPr>
+                <w:rFonts w:ascii="Consolas" w:hAnsi="Consolas"/>
+                <w:color w:val="3B3B3B"/>
+                <w:sz w:val="18"/>
+                <w:szCs w:val="21"/>
+                <w:lang w:val="en-IE" w:eastAsia="it-CH"/>
+              </w:rPr>
+              <w:t xml:space="preserve">    </w:t>
+            </w:r>
+            <w:proofErr w:type="spellStart"/>
+            <w:r>
+              <w:rPr>
+                <w:rFonts w:ascii="Consolas" w:hAnsi="Consolas"/>
+                <w:color w:val="267F99"/>
+                <w:sz w:val="18"/>
+                <w:szCs w:val="21"/>
+                <w:lang w:val="en-IE" w:eastAsia="it-CH"/>
+              </w:rPr>
+              <w:t>body</w:t>
+            </w:r>
+            <w:r>
+              <w:rPr>
+                <w:rFonts w:ascii="Consolas" w:hAnsi="Consolas"/>
+                <w:color w:val="3B3B3B"/>
+                <w:sz w:val="18"/>
+                <w:szCs w:val="21"/>
+                <w:lang w:val="en-IE" w:eastAsia="it-CH"/>
+              </w:rPr>
+              <w:t>.</w:t>
+            </w:r>
+            <w:r>
+              <w:rPr>
+                <w:rFonts w:ascii="Consolas" w:hAnsi="Consolas"/>
+                <w:color w:val="267F99"/>
+                <w:sz w:val="18"/>
+                <w:szCs w:val="21"/>
+                <w:lang w:val="en-IE" w:eastAsia="it-CH"/>
+              </w:rPr>
+              <w:t>add_child</w:t>
+            </w:r>
+            <w:proofErr w:type="spellEnd"/>
+            <w:r>
+              <w:rPr>
+                <w:rFonts w:ascii="Consolas" w:hAnsi="Consolas"/>
+                <w:color w:val="3B3B3B"/>
+                <w:sz w:val="18"/>
+                <w:szCs w:val="21"/>
+                <w:lang w:val="en-IE" w:eastAsia="it-CH"/>
+              </w:rPr>
+              <w:t>(</w:t>
+            </w:r>
+            <w:r>
+              <w:rPr>
+                <w:rFonts w:ascii="Consolas" w:hAnsi="Consolas"/>
+                <w:color w:val="267F99"/>
+                <w:sz w:val="18"/>
+                <w:szCs w:val="21"/>
+                <w:lang w:val="en-IE" w:eastAsia="it-CH"/>
+              </w:rPr>
+              <w:t>collision</w:t>
+            </w:r>
+            <w:r>
+              <w:rPr>
+                <w:rFonts w:ascii="Consolas" w:hAnsi="Consolas"/>
+                <w:color w:val="3B3B3B"/>
+                <w:sz w:val="18"/>
+                <w:szCs w:val="21"/>
+                <w:lang w:val="en-IE" w:eastAsia="it-CH"/>
+              </w:rPr>
+              <w:t>)</w:t>
+            </w:r>
+          </w:p>
+          <w:p>
+            <w:pPr>
+              <w:shd w:val="clear" w:color="auto" w:fill="FFFFFF"/>
+              <w:spacing w:line="285" w:lineRule="atLeast"/>
+              <w:rPr>
+                <w:rFonts w:ascii="Consolas" w:hAnsi="Consolas"/>
+                <w:color w:val="3B3B3B"/>
+                <w:sz w:val="18"/>
+                <w:szCs w:val="21"/>
+                <w:lang w:val="en-IE" w:eastAsia="it-CH"/>
+              </w:rPr>
+            </w:pPr>
+            <w:r>
+              <w:rPr>
+                <w:rFonts w:ascii="Consolas" w:hAnsi="Consolas"/>
+                <w:color w:val="3B3B3B"/>
+                <w:sz w:val="18"/>
+                <w:szCs w:val="21"/>
+                <w:lang w:val="en-IE" w:eastAsia="it-CH"/>
+              </w:rPr>
+              <w:t xml:space="preserve">    </w:t>
+            </w:r>
+            <w:proofErr w:type="spellStart"/>
+            <w:proofErr w:type="gramStart"/>
+            <w:r>
+              <w:rPr>
+                <w:rFonts w:ascii="Consolas" w:hAnsi="Consolas"/>
+                <w:color w:val="267F99"/>
+                <w:sz w:val="18"/>
+                <w:szCs w:val="21"/>
+                <w:lang w:val="en-IE" w:eastAsia="it-CH"/>
+              </w:rPr>
+              <w:t>body</w:t>
+            </w:r>
+            <w:r>
+              <w:rPr>
+                <w:rFonts w:ascii="Consolas" w:hAnsi="Consolas"/>
+                <w:color w:val="3B3B3B"/>
+                <w:sz w:val="18"/>
+                <w:szCs w:val="21"/>
+                <w:lang w:val="en-IE" w:eastAsia="it-CH"/>
+              </w:rPr>
+              <w:t>.</w:t>
+            </w:r>
+            <w:r>
+              <w:rPr>
+                <w:rFonts w:ascii="Consolas" w:hAnsi="Consolas"/>
+                <w:color w:val="267F99"/>
+                <w:sz w:val="18"/>
+                <w:szCs w:val="21"/>
+                <w:lang w:val="en-IE" w:eastAsia="it-CH"/>
+              </w:rPr>
+              <w:t>position</w:t>
+            </w:r>
+            <w:proofErr w:type="spellEnd"/>
+            <w:proofErr w:type="gramEnd"/>
+            <w:r>
+              <w:rPr>
+                <w:rFonts w:ascii="Consolas" w:hAnsi="Consolas"/>
+                <w:color w:val="000000"/>
+                <w:sz w:val="18"/>
+                <w:szCs w:val="21"/>
+                <w:lang w:val="en-IE" w:eastAsia="it-CH"/>
+              </w:rPr>
+              <w:t>=</w:t>
+            </w:r>
+            <w:r>
+              <w:rPr>
+                <w:rFonts w:ascii="Consolas" w:hAnsi="Consolas"/>
+                <w:color w:val="267F99"/>
+                <w:sz w:val="18"/>
+                <w:szCs w:val="21"/>
+                <w:lang w:val="en-IE" w:eastAsia="it-CH"/>
+              </w:rPr>
+              <w:t>position</w:t>
+            </w:r>
+          </w:p>
+          <w:p>
+            <w:pPr>
+              <w:shd w:val="clear" w:color="auto" w:fill="FFFFFF"/>
+              <w:spacing w:line="285" w:lineRule="atLeast"/>
+              <w:rPr>
+                <w:rFonts w:ascii="Consolas" w:hAnsi="Consolas"/>
+                <w:color w:val="3B3B3B"/>
+                <w:sz w:val="18"/>
+                <w:szCs w:val="21"/>
+                <w:lang w:eastAsia="it-CH"/>
+              </w:rPr>
+            </w:pPr>
+            <w:r>
+              <w:rPr>
+                <w:rFonts w:ascii="Consolas" w:hAnsi="Consolas"/>
+                <w:color w:val="3B3B3B"/>
+                <w:sz w:val="18"/>
+                <w:szCs w:val="21"/>
+                <w:lang w:val="fr-CH" w:eastAsia="it-CH"/>
+              </w:rPr>
+              <w:t xml:space="preserve">    </w:t>
+            </w:r>
+            <w:proofErr w:type="spellStart"/>
+            <w:r>
+              <w:rPr>
+                <w:rFonts w:ascii="Consolas" w:hAnsi="Consolas"/>
+                <w:color w:val="267F99"/>
+                <w:sz w:val="18"/>
+                <w:szCs w:val="21"/>
+                <w:lang w:eastAsia="it-CH"/>
+              </w:rPr>
+              <w:t>sassi_</w:t>
+            </w:r>
+            <w:proofErr w:type="gramStart"/>
+            <w:r>
+              <w:rPr>
+                <w:rFonts w:ascii="Consolas" w:hAnsi="Consolas"/>
+                <w:color w:val="267F99"/>
+                <w:sz w:val="18"/>
+                <w:szCs w:val="21"/>
+                <w:lang w:eastAsia="it-CH"/>
+              </w:rPr>
+              <w:t>posionati</w:t>
+            </w:r>
+            <w:r>
+              <w:rPr>
+                <w:rFonts w:ascii="Consolas" w:hAnsi="Consolas"/>
+                <w:color w:val="3B3B3B"/>
+                <w:sz w:val="18"/>
+                <w:szCs w:val="21"/>
+                <w:lang w:eastAsia="it-CH"/>
+              </w:rPr>
+              <w:t>.</w:t>
+            </w:r>
+            <w:r>
+              <w:rPr>
+                <w:rFonts w:ascii="Consolas" w:hAnsi="Consolas"/>
+                <w:color w:val="267F99"/>
+                <w:sz w:val="18"/>
+                <w:szCs w:val="21"/>
+                <w:lang w:eastAsia="it-CH"/>
+              </w:rPr>
+              <w:t>append</w:t>
+            </w:r>
+            <w:proofErr w:type="spellEnd"/>
+            <w:proofErr w:type="gramEnd"/>
+            <w:r>
+              <w:rPr>
+                <w:rFonts w:ascii="Consolas" w:hAnsi="Consolas"/>
+                <w:color w:val="3B3B3B"/>
+                <w:sz w:val="18"/>
+                <w:szCs w:val="21"/>
+                <w:lang w:eastAsia="it-CH"/>
+              </w:rPr>
+              <w:t>(</w:t>
+            </w:r>
+            <w:r>
+              <w:rPr>
+                <w:rFonts w:ascii="Consolas" w:hAnsi="Consolas"/>
+                <w:color w:val="267F99"/>
+                <w:sz w:val="18"/>
+                <w:szCs w:val="21"/>
+                <w:lang w:eastAsia="it-CH"/>
+              </w:rPr>
+              <w:t>position</w:t>
+            </w:r>
+            <w:r>
+              <w:rPr>
+                <w:rFonts w:ascii="Consolas" w:hAnsi="Consolas"/>
+                <w:color w:val="3B3B3B"/>
+                <w:sz w:val="18"/>
+                <w:szCs w:val="21"/>
+                <w:lang w:eastAsia="it-CH"/>
+              </w:rPr>
+              <w:t xml:space="preserve">)   </w:t>
+            </w:r>
+            <w:r>
+              <w:rPr>
+                <w:rFonts w:ascii="Consolas" w:hAnsi="Consolas"/>
+                <w:color w:val="008000"/>
+                <w:sz w:val="18"/>
+                <w:szCs w:val="21"/>
+                <w:lang w:eastAsia="it-CH"/>
+              </w:rPr>
+              <w:t># Salva la posizione del sasso in un array</w:t>
+            </w:r>
+          </w:p>
+          <w:p>
+            <w:pPr>
+              <w:shd w:val="clear" w:color="auto" w:fill="FFFFFF"/>
+              <w:spacing w:line="285" w:lineRule="atLeast"/>
+              <w:rPr>
+                <w:rFonts w:ascii="Consolas" w:hAnsi="Consolas"/>
+                <w:color w:val="3B3B3B"/>
+                <w:sz w:val="21"/>
+                <w:szCs w:val="21"/>
+                <w:lang w:eastAsia="it-CH"/>
+              </w:rPr>
+            </w:pPr>
+            <w:r>
+              <w:rPr>
+                <w:rFonts w:ascii="Consolas" w:hAnsi="Consolas"/>
+                <w:color w:val="3B3B3B"/>
+                <w:sz w:val="18"/>
+                <w:szCs w:val="21"/>
+                <w:lang w:eastAsia="it-CH"/>
+              </w:rPr>
+              <w:t xml:space="preserve">    </w:t>
+            </w:r>
+            <w:proofErr w:type="spellStart"/>
+            <w:r>
+              <w:rPr>
+                <w:rFonts w:ascii="Consolas" w:hAnsi="Consolas"/>
+                <w:color w:val="267F99"/>
+                <w:sz w:val="18"/>
+                <w:szCs w:val="21"/>
+                <w:lang w:eastAsia="it-CH"/>
+              </w:rPr>
+              <w:t>start</w:t>
+            </w:r>
+            <w:r>
+              <w:rPr>
+                <w:rFonts w:ascii="Consolas" w:hAnsi="Consolas"/>
+                <w:color w:val="3B3B3B"/>
+                <w:sz w:val="18"/>
+                <w:szCs w:val="21"/>
+                <w:lang w:eastAsia="it-CH"/>
+              </w:rPr>
+              <w:t>.</w:t>
+            </w:r>
+            <w:r>
+              <w:rPr>
+                <w:rFonts w:ascii="Consolas" w:hAnsi="Consolas"/>
+                <w:color w:val="267F99"/>
+                <w:sz w:val="18"/>
+                <w:szCs w:val="21"/>
+                <w:lang w:eastAsia="it-CH"/>
+              </w:rPr>
+              <w:t>add_child</w:t>
+            </w:r>
+            <w:proofErr w:type="spellEnd"/>
+            <w:r>
+              <w:rPr>
+                <w:rFonts w:ascii="Consolas" w:hAnsi="Consolas"/>
+                <w:color w:val="3B3B3B"/>
+                <w:sz w:val="18"/>
+                <w:szCs w:val="21"/>
+                <w:lang w:eastAsia="it-CH"/>
+              </w:rPr>
+              <w:t>(</w:t>
+            </w:r>
+            <w:r>
+              <w:rPr>
+                <w:rFonts w:ascii="Consolas" w:hAnsi="Consolas"/>
+                <w:color w:val="267F99"/>
+                <w:sz w:val="18"/>
+                <w:szCs w:val="21"/>
+                <w:lang w:eastAsia="it-CH"/>
+              </w:rPr>
+              <w:t>body</w:t>
+            </w:r>
+            <w:r>
+              <w:rPr>
+                <w:rFonts w:ascii="Consolas" w:hAnsi="Consolas"/>
+                <w:color w:val="3B3B3B"/>
+                <w:sz w:val="18"/>
+                <w:szCs w:val="21"/>
+                <w:lang w:eastAsia="it-CH"/>
+              </w:rPr>
+              <w:t>)</w:t>
+            </w:r>
+          </w:p>
+        </w:tc>
+      </w:tr>
+    </w:tbl>
+    <w:p>
+      <w:pPr>
+        <w:spacing w:before="160"/>
+        <w:rPr>
+          <w:rFonts w:cs="Arial"/>
+          <w:bCs/>
+        </w:rPr>
+      </w:pPr>
+      <w:r>
+        <w:rPr>
+          <w:rFonts w:cs="Arial"/>
+          <w:bCs/>
+        </w:rPr>
+        <w:t>La posizione del body viene salvata nell’array contenete le posizioni di tutti i sassi posizionati. In fine il body viene inserito nella scena aggiungendolo come figli al Node3D start.</w:t>
+      </w:r>
+    </w:p>
+    <w:p>
+      <w:pPr>
+        <w:rPr>
+          <w:rFonts w:cs="Arial"/>
+          <w:bCs/>
+        </w:rPr>
+      </w:pPr>
+      <w:r>
+        <w:rPr>
+          <w:rFonts w:cs="Arial"/>
+          <w:bCs/>
+        </w:rPr>
+        <w:t>All’interno del</w:t>
+      </w:r>
+      <w:r>
+        <w:rPr>
+          <w:rFonts w:cs="Arial"/>
+          <w:bCs/>
+        </w:rPr>
+        <w:t xml:space="preserve">lo script del player è presente il metodo </w:t>
+      </w:r>
+      <w:proofErr w:type="spellStart"/>
+      <w:r>
+        <w:rPr>
+          <w:rFonts w:cs="Arial"/>
+          <w:b/>
+        </w:rPr>
+        <w:t>place_</w:t>
+      </w:r>
+      <w:proofErr w:type="gramStart"/>
+      <w:r>
+        <w:rPr>
+          <w:rFonts w:cs="Arial"/>
+          <w:b/>
+        </w:rPr>
+        <w:t>stone</w:t>
+      </w:r>
+      <w:proofErr w:type="spellEnd"/>
+      <w:r>
+        <w:rPr>
+          <w:rFonts w:cs="Arial"/>
+          <w:b/>
+        </w:rPr>
+        <w:t>(</w:t>
+      </w:r>
+      <w:proofErr w:type="gramEnd"/>
+      <w:r>
+        <w:rPr>
+          <w:rFonts w:cs="Arial"/>
+          <w:b/>
+        </w:rPr>
+        <w:t>)</w:t>
+      </w:r>
+      <w:r>
+        <w:rPr>
+          <w:rFonts w:cs="Arial"/>
+          <w:bCs/>
+        </w:rPr>
+        <w:t xml:space="preserve">, questo serve a posizionare i sassi allo scatenarsi dell’evento </w:t>
+      </w:r>
+      <w:r>
+        <w:rPr>
+          <w:rFonts w:cs="Arial"/>
+          <w:b/>
+        </w:rPr>
+        <w:t>“drop”</w:t>
+      </w:r>
+      <w:r>
+        <w:rPr>
+          <w:rFonts w:cs="Arial"/>
+          <w:bCs/>
+        </w:rPr>
+        <w:t xml:space="preserve">. L’evento </w:t>
+      </w:r>
+      <w:r>
+        <w:rPr>
+          <w:rFonts w:cs="Arial"/>
+          <w:b/>
+        </w:rPr>
+        <w:t>“drop”</w:t>
+      </w:r>
+      <w:r>
+        <w:rPr>
+          <w:rFonts w:cs="Arial"/>
+          <w:bCs/>
+        </w:rPr>
+        <w:t xml:space="preserve"> si scatena alla pressione del tasto [</w:t>
+      </w:r>
+      <w:r>
+        <w:rPr>
+          <w:rFonts w:cs="Arial"/>
+          <w:b/>
+        </w:rPr>
+        <w:t>Q]</w:t>
+      </w:r>
+      <w:r>
+        <w:rPr>
+          <w:rFonts w:cs="Arial"/>
+          <w:bCs/>
+        </w:rPr>
+        <w:t>.</w:t>
+      </w:r>
+    </w:p>
+    <w:p>
+      <w:pPr>
+        <w:rPr>
+          <w:rFonts w:cs="Arial"/>
+          <w:bCs/>
+        </w:rPr>
+      </w:pPr>
+      <w:r>
+        <w:rPr>
+          <w:rFonts w:cs="Arial"/>
+          <w:bCs/>
+          <w:noProof/>
+        </w:rPr>
+        <w:drawing>
+          <wp:inline distT="0" distB="0" distL="0" distR="0" wp14:anchorId="1852082B" wp14:editId="1E1009BA">
+            <wp:extent cx="6120130" cy="378460"/>
+            <wp:effectExtent l="0" t="0" r="0" b="2540"/>
+            <wp:docPr id="1608585825" name="Immagine 1"/>
+            <wp:cNvGraphicFramePr>
+              <a:graphicFrameLocks xmlns:a="http://schemas.openxmlformats.org/drawingml/2006/main" noChangeAspect="1"/>
+            </wp:cNvGraphicFramePr>
+            <a:graphic xmlns:a="http://schemas.openxmlformats.org/drawingml/2006/main">
+              <a:graphicData uri="http://schemas.openxmlformats.org/drawingml/2006/picture">
+                <pic:pic xmlns:pic="http://schemas.openxmlformats.org/drawingml/2006/picture">
+                  <pic:nvPicPr>
+                    <pic:cNvPr id="1608585825" name=""/>
+                    <pic:cNvPicPr/>
+                  </pic:nvPicPr>
+                  <pic:blipFill>
+                    <a:blip r:embed="rId23"/>
+                    <a:stretch>
+                      <a:fillRect/>
+                    </a:stretch>
+                  </pic:blipFill>
+                  <pic:spPr>
+                    <a:xfrm>
+                      <a:off x="0" y="0"/>
+                      <a:ext cx="6120130" cy="378460"/>
+                    </a:xfrm>
+                    <a:prstGeom prst="rect">
+                      <a:avLst/>
+                    </a:prstGeom>
+                  </pic:spPr>
+                </pic:pic>
+              </a:graphicData>
+            </a:graphic>
+          </wp:inline>
+        </w:drawing>
+      </w:r>
+    </w:p>
+    <w:p>
+      <w:pPr>
+        <w:rPr>
+          <w:rFonts w:cs="Arial"/>
+          <w:bCs/>
+        </w:rPr>
+      </w:pPr>
+      <w:r>
+        <w:rPr>
+          <w:rFonts w:cs="Arial"/>
+          <w:bCs/>
+        </w:rPr>
+        <w:t>Nello script del player è presente anche il metodo _input(</w:t>
+      </w:r>
+      <w:proofErr w:type="spellStart"/>
+      <w:r>
+        <w:rPr>
+          <w:rFonts w:cs="Arial"/>
+          <w:bCs/>
+        </w:rPr>
+        <w:t>event</w:t>
+      </w:r>
+      <w:proofErr w:type="spellEnd"/>
+      <w:r>
+        <w:rPr>
+          <w:rFonts w:cs="Arial"/>
+          <w:bCs/>
+        </w:rPr>
+        <w:t xml:space="preserve">) che viene chiamato allo scatenarsi di un evento. All’interno di questo è stato aggiunto una condizione che chiama il metodo </w:t>
+      </w:r>
+      <w:proofErr w:type="spellStart"/>
+      <w:r>
+        <w:rPr>
+          <w:rFonts w:cs="Arial"/>
+          <w:bCs/>
+        </w:rPr>
+        <w:t>place_stone</w:t>
+      </w:r>
+      <w:proofErr w:type="spellEnd"/>
+      <w:r>
+        <w:rPr>
+          <w:rFonts w:cs="Arial"/>
+          <w:bCs/>
+        </w:rPr>
+        <w:t xml:space="preserve"> nel caso fosse scatenato l’evento “drop”.</w:t>
+      </w:r>
+    </w:p>
+    <w:tbl>
+      <w:tblPr>
+        <w:tblStyle w:val="Grigliatabella"/>
+        <w:tblW w:w="0" w:type="auto"/>
+        <w:tblLook w:val="04A0" w:firstRow="1" w:lastRow="0" w:firstColumn="1" w:lastColumn="0" w:noHBand="0" w:noVBand="1"/>
+      </w:tblPr>
+      <w:tblGrid>
+        <w:gridCol w:w="9628"/>
+      </w:tblGrid>
+      <w:tr>
+        <w:tc>
+          <w:tcPr>
+            <w:tcW w:w="9628" w:type="dxa"/>
+          </w:tcPr>
+          <w:p>
+            <w:pPr>
+              <w:shd w:val="clear" w:color="auto" w:fill="FFFFFF"/>
+              <w:spacing w:line="285" w:lineRule="atLeast"/>
+              <w:rPr>
+                <w:rFonts w:ascii="Consolas" w:hAnsi="Consolas"/>
+                <w:color w:val="3B3B3B"/>
+                <w:sz w:val="21"/>
+                <w:szCs w:val="21"/>
+                <w:lang w:eastAsia="it-CH"/>
+              </w:rPr>
+            </w:pPr>
+            <w:proofErr w:type="spellStart"/>
+            <w:r>
+              <w:rPr>
+                <w:rFonts w:ascii="Consolas" w:hAnsi="Consolas"/>
+                <w:color w:val="001080"/>
+                <w:sz w:val="21"/>
+                <w:szCs w:val="21"/>
+                <w:lang w:eastAsia="it-CH"/>
+              </w:rPr>
+              <w:t>func</w:t>
+            </w:r>
+            <w:proofErr w:type="spellEnd"/>
+            <w:r>
+              <w:rPr>
+                <w:rFonts w:ascii="Consolas" w:hAnsi="Consolas"/>
+                <w:color w:val="3B3B3B"/>
+                <w:sz w:val="21"/>
+                <w:szCs w:val="21"/>
+                <w:lang w:eastAsia="it-CH"/>
+              </w:rPr>
+              <w:t xml:space="preserve"> </w:t>
+            </w:r>
+            <w:r>
+              <w:rPr>
+                <w:rFonts w:ascii="Consolas" w:hAnsi="Consolas"/>
+                <w:color w:val="001080"/>
+                <w:sz w:val="21"/>
+                <w:szCs w:val="21"/>
+                <w:lang w:eastAsia="it-CH"/>
+              </w:rPr>
+              <w:t>_input</w:t>
+            </w:r>
+            <w:r>
+              <w:rPr>
+                <w:rFonts w:ascii="Consolas" w:hAnsi="Consolas"/>
+                <w:color w:val="3B3B3B"/>
+                <w:sz w:val="21"/>
+                <w:szCs w:val="21"/>
+                <w:lang w:eastAsia="it-CH"/>
+              </w:rPr>
+              <w:t>(</w:t>
+            </w:r>
+            <w:proofErr w:type="spellStart"/>
+            <w:r>
+              <w:rPr>
+                <w:rFonts w:ascii="Consolas" w:hAnsi="Consolas"/>
+                <w:color w:val="001080"/>
+                <w:sz w:val="21"/>
+                <w:szCs w:val="21"/>
+                <w:lang w:eastAsia="it-CH"/>
+              </w:rPr>
+              <w:t>event</w:t>
+            </w:r>
+            <w:proofErr w:type="spellEnd"/>
+            <w:r>
+              <w:rPr>
+                <w:rFonts w:ascii="Consolas" w:hAnsi="Consolas"/>
+                <w:color w:val="3B3B3B"/>
+                <w:sz w:val="21"/>
+                <w:szCs w:val="21"/>
+                <w:lang w:eastAsia="it-CH"/>
+              </w:rPr>
+              <w:t>):</w:t>
+            </w:r>
+          </w:p>
+          <w:p>
+            <w:pPr>
+              <w:shd w:val="clear" w:color="auto" w:fill="FFFFFF"/>
+              <w:spacing w:line="285" w:lineRule="atLeast"/>
+              <w:rPr>
+                <w:rFonts w:ascii="Consolas" w:hAnsi="Consolas"/>
+                <w:color w:val="3B3B3B"/>
+                <w:sz w:val="21"/>
+                <w:szCs w:val="21"/>
+                <w:lang w:eastAsia="it-CH"/>
+              </w:rPr>
+            </w:pPr>
+            <w:r>
+              <w:rPr>
+                <w:rFonts w:ascii="Consolas" w:hAnsi="Consolas"/>
+                <w:color w:val="3B3B3B"/>
+                <w:sz w:val="21"/>
+                <w:szCs w:val="21"/>
+                <w:lang w:eastAsia="it-CH"/>
+              </w:rPr>
+              <w:t xml:space="preserve">    </w:t>
+            </w:r>
+            <w:r>
+              <w:rPr>
+                <w:rFonts w:ascii="Consolas" w:hAnsi="Consolas"/>
+                <w:color w:val="008000"/>
+                <w:sz w:val="21"/>
+                <w:szCs w:val="21"/>
+                <w:lang w:eastAsia="it-CH"/>
+              </w:rPr>
+              <w:t xml:space="preserve"># Controlla che sia stato premuto il tasto per </w:t>
+            </w:r>
+            <w:proofErr w:type="spellStart"/>
+            <w:r>
+              <w:rPr>
+                <w:rFonts w:ascii="Consolas" w:hAnsi="Consolas"/>
+                <w:color w:val="008000"/>
+                <w:sz w:val="21"/>
+                <w:szCs w:val="21"/>
+                <w:lang w:eastAsia="it-CH"/>
+              </w:rPr>
+              <w:t>droppare</w:t>
+            </w:r>
+            <w:proofErr w:type="spellEnd"/>
+          </w:p>
+          <w:p>
+            <w:pPr>
+              <w:shd w:val="clear" w:color="auto" w:fill="FFFFFF"/>
+              <w:spacing w:line="285" w:lineRule="atLeast"/>
+              <w:rPr>
+                <w:rFonts w:ascii="Consolas" w:hAnsi="Consolas"/>
+                <w:color w:val="3B3B3B"/>
+                <w:sz w:val="21"/>
+                <w:szCs w:val="21"/>
+                <w:lang w:val="en-IE" w:eastAsia="it-CH"/>
+              </w:rPr>
+            </w:pPr>
+            <w:r>
+              <w:rPr>
+                <w:rFonts w:ascii="Consolas" w:hAnsi="Consolas"/>
+                <w:color w:val="3B3B3B"/>
+                <w:sz w:val="21"/>
+                <w:szCs w:val="21"/>
+                <w:lang w:eastAsia="it-CH"/>
+              </w:rPr>
+              <w:t xml:space="preserve">    </w:t>
+            </w:r>
+            <w:r>
+              <w:rPr>
+                <w:rFonts w:ascii="Consolas" w:hAnsi="Consolas"/>
+                <w:color w:val="AF00DB"/>
+                <w:sz w:val="21"/>
+                <w:szCs w:val="21"/>
+                <w:lang w:val="en-IE" w:eastAsia="it-CH"/>
+              </w:rPr>
+              <w:t>if</w:t>
+            </w:r>
+            <w:r>
+              <w:rPr>
+                <w:rFonts w:ascii="Consolas" w:hAnsi="Consolas"/>
+                <w:color w:val="3B3B3B"/>
+                <w:sz w:val="21"/>
+                <w:szCs w:val="21"/>
+                <w:lang w:val="en-IE" w:eastAsia="it-CH"/>
+              </w:rPr>
+              <w:t xml:space="preserve"> </w:t>
+            </w:r>
+            <w:proofErr w:type="spellStart"/>
+            <w:r>
+              <w:rPr>
+                <w:rFonts w:ascii="Consolas" w:hAnsi="Consolas"/>
+                <w:color w:val="267F99"/>
+                <w:sz w:val="21"/>
+                <w:szCs w:val="21"/>
+                <w:lang w:val="en-IE" w:eastAsia="it-CH"/>
+              </w:rPr>
+              <w:t>Input</w:t>
+            </w:r>
+            <w:r>
+              <w:rPr>
+                <w:rFonts w:ascii="Consolas" w:hAnsi="Consolas"/>
+                <w:color w:val="3B3B3B"/>
+                <w:sz w:val="21"/>
+                <w:szCs w:val="21"/>
+                <w:lang w:val="en-IE" w:eastAsia="it-CH"/>
+              </w:rPr>
+              <w:t>.</w:t>
+            </w:r>
+            <w:r>
+              <w:rPr>
+                <w:rFonts w:ascii="Consolas" w:hAnsi="Consolas"/>
+                <w:color w:val="267F99"/>
+                <w:sz w:val="21"/>
+                <w:szCs w:val="21"/>
+                <w:lang w:val="en-IE" w:eastAsia="it-CH"/>
+              </w:rPr>
+              <w:t>is_action_just_pressed</w:t>
+            </w:r>
+            <w:proofErr w:type="spellEnd"/>
+            <w:r>
+              <w:rPr>
+                <w:rFonts w:ascii="Consolas" w:hAnsi="Consolas"/>
+                <w:color w:val="3B3B3B"/>
+                <w:sz w:val="21"/>
+                <w:szCs w:val="21"/>
+                <w:lang w:val="en-IE" w:eastAsia="it-CH"/>
+              </w:rPr>
+              <w:t>(</w:t>
+            </w:r>
+            <w:r>
+              <w:rPr>
+                <w:rFonts w:ascii="Consolas" w:hAnsi="Consolas"/>
+                <w:color w:val="A31515"/>
+                <w:sz w:val="21"/>
+                <w:szCs w:val="21"/>
+                <w:lang w:val="en-IE" w:eastAsia="it-CH"/>
+              </w:rPr>
+              <w:t>"drop"</w:t>
+            </w:r>
+            <w:r>
+              <w:rPr>
+                <w:rFonts w:ascii="Consolas" w:hAnsi="Consolas"/>
+                <w:color w:val="3B3B3B"/>
+                <w:sz w:val="21"/>
+                <w:szCs w:val="21"/>
+                <w:lang w:val="en-IE" w:eastAsia="it-CH"/>
+              </w:rPr>
+              <w:t>):</w:t>
+            </w:r>
+          </w:p>
+          <w:p>
+            <w:pPr>
+              <w:shd w:val="clear" w:color="auto" w:fill="FFFFFF"/>
+              <w:spacing w:line="285" w:lineRule="atLeast"/>
+              <w:rPr>
+                <w:rFonts w:ascii="Consolas" w:hAnsi="Consolas"/>
+                <w:color w:val="3B3B3B"/>
+                <w:sz w:val="21"/>
+                <w:szCs w:val="21"/>
+                <w:lang w:eastAsia="it-CH"/>
+              </w:rPr>
+            </w:pPr>
+            <w:r>
+              <w:rPr>
+                <w:rFonts w:ascii="Consolas" w:hAnsi="Consolas"/>
+                <w:color w:val="3B3B3B"/>
+                <w:sz w:val="21"/>
+                <w:szCs w:val="21"/>
+                <w:lang w:val="en-IE" w:eastAsia="it-CH"/>
+              </w:rPr>
+              <w:t xml:space="preserve">        </w:t>
+            </w:r>
+            <w:proofErr w:type="spellStart"/>
+            <w:r>
+              <w:rPr>
+                <w:rFonts w:ascii="Consolas" w:hAnsi="Consolas"/>
+                <w:color w:val="267F99"/>
+                <w:sz w:val="21"/>
+                <w:szCs w:val="21"/>
+                <w:lang w:eastAsia="it-CH"/>
+              </w:rPr>
+              <w:t>place_</w:t>
+            </w:r>
+            <w:proofErr w:type="gramStart"/>
+            <w:r>
+              <w:rPr>
+                <w:rFonts w:ascii="Consolas" w:hAnsi="Consolas"/>
+                <w:color w:val="267F99"/>
+                <w:sz w:val="21"/>
+                <w:szCs w:val="21"/>
+                <w:lang w:eastAsia="it-CH"/>
+              </w:rPr>
+              <w:t>stone</w:t>
+            </w:r>
+            <w:proofErr w:type="spellEnd"/>
+            <w:r>
+              <w:rPr>
+                <w:rFonts w:ascii="Consolas" w:hAnsi="Consolas"/>
+                <w:color w:val="3B3B3B"/>
+                <w:sz w:val="21"/>
+                <w:szCs w:val="21"/>
+                <w:lang w:eastAsia="it-CH"/>
+              </w:rPr>
+              <w:t>(</w:t>
+            </w:r>
+            <w:proofErr w:type="gramEnd"/>
+            <w:r>
+              <w:rPr>
+                <w:rFonts w:ascii="Consolas" w:hAnsi="Consolas"/>
+                <w:color w:val="3B3B3B"/>
+                <w:sz w:val="21"/>
+                <w:szCs w:val="21"/>
+                <w:lang w:eastAsia="it-CH"/>
+              </w:rPr>
+              <w:t>)</w:t>
+            </w:r>
+          </w:p>
+        </w:tc>
+      </w:tr>
+    </w:tbl>
+    <w:p>
+      <w:pPr>
+        <w:spacing w:before="120"/>
+        <w:rPr>
+          <w:rFonts w:cs="Arial"/>
+          <w:bCs/>
+        </w:rPr>
+      </w:pPr>
+      <w:r>
+        <w:rPr>
+          <w:rFonts w:cs="Arial"/>
+          <w:bCs/>
+        </w:rPr>
+        <w:t xml:space="preserve">Il metodo </w:t>
+      </w:r>
+      <w:proofErr w:type="spellStart"/>
+      <w:r>
+        <w:rPr>
+          <w:rFonts w:cs="Arial"/>
+          <w:b/>
+        </w:rPr>
+        <w:t>place_</w:t>
+      </w:r>
+      <w:proofErr w:type="gramStart"/>
+      <w:r>
+        <w:rPr>
+          <w:rFonts w:cs="Arial"/>
+          <w:b/>
+        </w:rPr>
+        <w:t>stone</w:t>
+      </w:r>
+      <w:proofErr w:type="spellEnd"/>
+      <w:r>
+        <w:rPr>
+          <w:rFonts w:cs="Arial"/>
+          <w:b/>
+        </w:rPr>
+        <w:t>(</w:t>
+      </w:r>
+      <w:proofErr w:type="gramEnd"/>
+      <w:r>
+        <w:rPr>
+          <w:rFonts w:cs="Arial"/>
+          <w:b/>
+        </w:rPr>
+        <w:t>)</w:t>
+      </w:r>
+      <w:r>
+        <w:rPr>
+          <w:rFonts w:cs="Arial"/>
+          <w:bCs/>
+        </w:rPr>
+        <w:t xml:space="preserve">, prima di posizionare il sasso verifica che il numero di sassi presenti nell’inventario sia maggiore di 0. Nel caso il numero di questi sia effettivamente maggiore di 0, ottiene la posizione nella quale </w:t>
+      </w:r>
+      <w:proofErr w:type="spellStart"/>
+      <w:r>
+        <w:rPr>
+          <w:rFonts w:cs="Arial"/>
+          <w:bCs/>
+        </w:rPr>
+        <w:t>spawnare</w:t>
+      </w:r>
+      <w:proofErr w:type="spellEnd"/>
+      <w:r>
+        <w:rPr>
+          <w:rFonts w:cs="Arial"/>
+          <w:bCs/>
+        </w:rPr>
+        <w:t xml:space="preserve"> il sasso grazie al </w:t>
+      </w:r>
+      <w:r>
+        <w:rPr>
+          <w:rFonts w:cs="Arial"/>
+          <w:b/>
+        </w:rPr>
+        <w:t xml:space="preserve">Raycast3D </w:t>
+      </w:r>
+      <w:r>
+        <w:rPr>
+          <w:rFonts w:cs="Arial"/>
+          <w:bCs/>
+        </w:rPr>
+        <w:t>e nel caso questa posizione distasse meno di 4 dal vettore posizione del player,</w:t>
+      </w:r>
+      <w:r>
+        <w:rPr>
+          <w:rFonts w:cs="Arial"/>
+          <w:bCs/>
+        </w:rPr>
+        <w:t xml:space="preserve"> </w:t>
+      </w:r>
+      <w:r>
+        <w:rPr>
+          <w:rFonts w:cs="Arial"/>
+          <w:bCs/>
+        </w:rPr>
+        <w:t xml:space="preserve">modificherebbe il numero di questi, sottraendolo di 1 e chiamerebbe il metodo </w:t>
+      </w:r>
+      <w:proofErr w:type="spellStart"/>
+      <w:r>
+        <w:rPr>
+          <w:rFonts w:cs="Arial"/>
+          <w:b/>
+        </w:rPr>
+        <w:t>create_</w:t>
+      </w:r>
+      <w:proofErr w:type="gramStart"/>
+      <w:r>
+        <w:rPr>
+          <w:rFonts w:cs="Arial"/>
+          <w:b/>
+        </w:rPr>
+        <w:t>stone</w:t>
+      </w:r>
+      <w:proofErr w:type="spellEnd"/>
+      <w:r>
+        <w:rPr>
+          <w:rFonts w:cs="Arial"/>
+          <w:b/>
+        </w:rPr>
+        <w:t>(</w:t>
+      </w:r>
+      <w:proofErr w:type="gramEnd"/>
+      <w:r>
+        <w:rPr>
+          <w:rFonts w:cs="Arial"/>
+          <w:b/>
+        </w:rPr>
+        <w:t xml:space="preserve">) </w:t>
+      </w:r>
+      <w:r>
+        <w:rPr>
+          <w:rFonts w:cs="Arial"/>
+          <w:bCs/>
+        </w:rPr>
+        <w:t>dallo script Global usando la posizione ottenuta come parametro.</w:t>
+      </w:r>
+    </w:p>
+    <w:tbl>
+      <w:tblPr>
+        <w:tblStyle w:val="Grigliatabella"/>
+        <w:tblW w:w="0" w:type="auto"/>
+        <w:tblLook w:val="04A0" w:firstRow="1" w:lastRow="0" w:firstColumn="1" w:lastColumn="0" w:noHBand="0" w:noVBand="1"/>
+      </w:tblPr>
+      <w:tblGrid>
+        <w:gridCol w:w="9628"/>
+      </w:tblGrid>
+      <w:tr>
+        <w:tc>
+          <w:tcPr>
+            <w:tcW w:w="9628" w:type="dxa"/>
+          </w:tcPr>
+          <w:p>
+            <w:pPr>
+              <w:shd w:val="clear" w:color="auto" w:fill="FFFFFF"/>
+              <w:spacing w:line="285" w:lineRule="atLeast"/>
+              <w:rPr>
+                <w:rFonts w:ascii="Consolas" w:hAnsi="Consolas"/>
+                <w:color w:val="3B3B3B"/>
+                <w:sz w:val="21"/>
+                <w:szCs w:val="21"/>
+                <w:lang w:val="en-IE" w:eastAsia="it-CH"/>
+              </w:rPr>
+            </w:pPr>
+            <w:proofErr w:type="spellStart"/>
+            <w:r>
+              <w:rPr>
+                <w:rFonts w:ascii="Consolas" w:hAnsi="Consolas"/>
+                <w:color w:val="0000FF"/>
+                <w:sz w:val="21"/>
+                <w:szCs w:val="21"/>
+                <w:lang w:val="en-IE" w:eastAsia="it-CH"/>
+              </w:rPr>
+              <w:t>func</w:t>
+            </w:r>
+            <w:proofErr w:type="spellEnd"/>
+            <w:r>
+              <w:rPr>
+                <w:rFonts w:ascii="Consolas" w:hAnsi="Consolas"/>
+                <w:color w:val="3B3B3B"/>
+                <w:sz w:val="21"/>
+                <w:szCs w:val="21"/>
+                <w:lang w:val="en-IE" w:eastAsia="it-CH"/>
+              </w:rPr>
+              <w:t xml:space="preserve"> </w:t>
+            </w:r>
+            <w:proofErr w:type="spellStart"/>
+            <w:r>
+              <w:rPr>
+                <w:rFonts w:ascii="Consolas" w:hAnsi="Consolas"/>
+                <w:color w:val="795E26"/>
+                <w:sz w:val="21"/>
+                <w:szCs w:val="21"/>
+                <w:lang w:val="en-IE" w:eastAsia="it-CH"/>
+              </w:rPr>
+              <w:t>place_</w:t>
+            </w:r>
+            <w:proofErr w:type="gramStart"/>
+            <w:r>
+              <w:rPr>
+                <w:rFonts w:ascii="Consolas" w:hAnsi="Consolas"/>
+                <w:color w:val="795E26"/>
+                <w:sz w:val="21"/>
+                <w:szCs w:val="21"/>
+                <w:lang w:val="en-IE" w:eastAsia="it-CH"/>
+              </w:rPr>
+              <w:t>stone</w:t>
+            </w:r>
+            <w:proofErr w:type="spellEnd"/>
+            <w:r>
+              <w:rPr>
+                <w:rFonts w:ascii="Consolas" w:hAnsi="Consolas"/>
+                <w:color w:val="3B3B3B"/>
+                <w:sz w:val="21"/>
+                <w:szCs w:val="21"/>
+                <w:lang w:val="en-IE" w:eastAsia="it-CH"/>
+              </w:rPr>
+              <w:t>(</w:t>
+            </w:r>
+            <w:proofErr w:type="gramEnd"/>
+            <w:r>
+              <w:rPr>
+                <w:rFonts w:ascii="Consolas" w:hAnsi="Consolas"/>
+                <w:color w:val="3B3B3B"/>
+                <w:sz w:val="21"/>
+                <w:szCs w:val="21"/>
+                <w:lang w:val="en-IE" w:eastAsia="it-CH"/>
+              </w:rPr>
+              <w:t>):</w:t>
+            </w:r>
+          </w:p>
+          <w:p>
+            <w:pPr>
+              <w:shd w:val="clear" w:color="auto" w:fill="FFFFFF"/>
+              <w:spacing w:line="285" w:lineRule="atLeast"/>
+              <w:rPr>
+                <w:rFonts w:ascii="Consolas" w:hAnsi="Consolas"/>
+                <w:color w:val="3B3B3B"/>
+                <w:sz w:val="21"/>
+                <w:szCs w:val="21"/>
+                <w:lang w:val="en-IE" w:eastAsia="it-CH"/>
+              </w:rPr>
+            </w:pPr>
+            <w:r>
+              <w:rPr>
+                <w:rFonts w:ascii="Consolas" w:hAnsi="Consolas"/>
+                <w:color w:val="3B3B3B"/>
+                <w:sz w:val="21"/>
+                <w:szCs w:val="21"/>
+                <w:lang w:val="en-IE" w:eastAsia="it-CH"/>
+              </w:rPr>
+              <w:t xml:space="preserve">    </w:t>
+            </w:r>
+            <w:proofErr w:type="gramStart"/>
+            <w:r>
+              <w:rPr>
+                <w:rFonts w:ascii="Consolas" w:hAnsi="Consolas"/>
+                <w:color w:val="AF00DB"/>
+                <w:sz w:val="21"/>
+                <w:szCs w:val="21"/>
+                <w:lang w:val="en-IE" w:eastAsia="it-CH"/>
+              </w:rPr>
+              <w:t>if</w:t>
+            </w:r>
+            <w:r>
+              <w:rPr>
+                <w:rFonts w:ascii="Consolas" w:hAnsi="Consolas"/>
+                <w:color w:val="3B3B3B"/>
+                <w:sz w:val="21"/>
+                <w:szCs w:val="21"/>
+                <w:lang w:val="en-IE" w:eastAsia="it-CH"/>
+              </w:rPr>
+              <w:t>(</w:t>
+            </w:r>
+            <w:proofErr w:type="spellStart"/>
+            <w:proofErr w:type="gramEnd"/>
+            <w:r>
+              <w:rPr>
+                <w:rFonts w:ascii="Consolas" w:hAnsi="Consolas"/>
+                <w:color w:val="267F99"/>
+                <w:sz w:val="21"/>
+                <w:szCs w:val="21"/>
+                <w:lang w:val="en-IE" w:eastAsia="it-CH"/>
+              </w:rPr>
+              <w:t>Global</w:t>
+            </w:r>
+            <w:r>
+              <w:rPr>
+                <w:rFonts w:ascii="Consolas" w:hAnsi="Consolas"/>
+                <w:color w:val="3B3B3B"/>
+                <w:sz w:val="21"/>
+                <w:szCs w:val="21"/>
+                <w:lang w:val="en-IE" w:eastAsia="it-CH"/>
+              </w:rPr>
+              <w:t>.</w:t>
+            </w:r>
+            <w:r>
+              <w:rPr>
+                <w:rFonts w:ascii="Consolas" w:hAnsi="Consolas"/>
+                <w:color w:val="267F99"/>
+                <w:sz w:val="21"/>
+                <w:szCs w:val="21"/>
+                <w:lang w:val="en-IE" w:eastAsia="it-CH"/>
+              </w:rPr>
+              <w:t>stones_number</w:t>
+            </w:r>
+            <w:proofErr w:type="spellEnd"/>
+            <w:r>
+              <w:rPr>
+                <w:rFonts w:ascii="Consolas" w:hAnsi="Consolas"/>
+                <w:color w:val="000000"/>
+                <w:sz w:val="21"/>
+                <w:szCs w:val="21"/>
+                <w:lang w:val="en-IE" w:eastAsia="it-CH"/>
+              </w:rPr>
+              <w:t>&gt;</w:t>
+            </w:r>
+            <w:r>
+              <w:rPr>
+                <w:rFonts w:ascii="Consolas" w:hAnsi="Consolas"/>
+                <w:color w:val="098658"/>
+                <w:sz w:val="21"/>
+                <w:szCs w:val="21"/>
+                <w:lang w:val="en-IE" w:eastAsia="it-CH"/>
+              </w:rPr>
+              <w:t>0</w:t>
+            </w:r>
+            <w:r>
+              <w:rPr>
+                <w:rFonts w:ascii="Consolas" w:hAnsi="Consolas"/>
+                <w:color w:val="3B3B3B"/>
+                <w:sz w:val="21"/>
+                <w:szCs w:val="21"/>
+                <w:lang w:val="en-IE" w:eastAsia="it-CH"/>
+              </w:rPr>
+              <w:t>):</w:t>
+            </w:r>
+          </w:p>
+          <w:p>
+            <w:pPr>
+              <w:shd w:val="clear" w:color="auto" w:fill="FFFFFF"/>
+              <w:spacing w:line="285" w:lineRule="atLeast"/>
+              <w:rPr>
+                <w:rFonts w:ascii="Consolas" w:hAnsi="Consolas"/>
+                <w:color w:val="3B3B3B"/>
+                <w:sz w:val="21"/>
+                <w:szCs w:val="21"/>
+                <w:lang w:val="en-IE" w:eastAsia="it-CH"/>
+              </w:rPr>
+            </w:pPr>
+            <w:r>
+              <w:rPr>
+                <w:rFonts w:ascii="Consolas" w:hAnsi="Consolas"/>
+                <w:color w:val="3B3B3B"/>
+                <w:sz w:val="21"/>
+                <w:szCs w:val="21"/>
+                <w:lang w:val="en-IE" w:eastAsia="it-CH"/>
+              </w:rPr>
+              <w:t xml:space="preserve">        </w:t>
+            </w:r>
+            <w:r>
+              <w:rPr>
+                <w:rFonts w:ascii="Consolas" w:hAnsi="Consolas"/>
+                <w:color w:val="0000FF"/>
+                <w:sz w:val="21"/>
+                <w:szCs w:val="21"/>
+                <w:lang w:val="en-IE" w:eastAsia="it-CH"/>
+              </w:rPr>
+              <w:t>var</w:t>
+            </w:r>
+            <w:r>
+              <w:rPr>
+                <w:rFonts w:ascii="Consolas" w:hAnsi="Consolas"/>
+                <w:color w:val="3B3B3B"/>
+                <w:sz w:val="21"/>
+                <w:szCs w:val="21"/>
+                <w:lang w:val="en-IE" w:eastAsia="it-CH"/>
+              </w:rPr>
+              <w:t xml:space="preserve"> </w:t>
+            </w:r>
+            <w:proofErr w:type="spellStart"/>
+            <w:r>
+              <w:rPr>
+                <w:rFonts w:ascii="Consolas" w:hAnsi="Consolas"/>
+                <w:color w:val="001080"/>
+                <w:sz w:val="21"/>
+                <w:szCs w:val="21"/>
+                <w:lang w:val="en-IE" w:eastAsia="it-CH"/>
+              </w:rPr>
+              <w:t>pos</w:t>
+            </w:r>
+            <w:proofErr w:type="spellEnd"/>
+            <w:r>
+              <w:rPr>
+                <w:rFonts w:ascii="Consolas" w:hAnsi="Consolas"/>
+                <w:color w:val="3B3B3B"/>
+                <w:sz w:val="21"/>
+                <w:szCs w:val="21"/>
+                <w:lang w:val="en-IE" w:eastAsia="it-CH"/>
+              </w:rPr>
+              <w:t xml:space="preserve"> </w:t>
+            </w:r>
+            <w:r>
+              <w:rPr>
+                <w:rFonts w:ascii="Consolas" w:hAnsi="Consolas"/>
+                <w:color w:val="000000"/>
+                <w:sz w:val="21"/>
+                <w:szCs w:val="21"/>
+                <w:lang w:val="en-IE" w:eastAsia="it-CH"/>
+              </w:rPr>
+              <w:t>=</w:t>
+            </w:r>
+            <w:r>
+              <w:rPr>
+                <w:rFonts w:ascii="Consolas" w:hAnsi="Consolas"/>
+                <w:color w:val="3B3B3B"/>
+                <w:sz w:val="21"/>
+                <w:szCs w:val="21"/>
+                <w:lang w:val="en-IE" w:eastAsia="it-CH"/>
+              </w:rPr>
+              <w:t xml:space="preserve"> </w:t>
+            </w:r>
+            <w:proofErr w:type="spellStart"/>
+            <w:r>
+              <w:rPr>
+                <w:rFonts w:ascii="Consolas" w:hAnsi="Consolas"/>
+                <w:color w:val="267F99"/>
+                <w:sz w:val="21"/>
+                <w:szCs w:val="21"/>
+                <w:lang w:val="en-IE" w:eastAsia="it-CH"/>
+              </w:rPr>
+              <w:t>raycast</w:t>
+            </w:r>
+            <w:r>
+              <w:rPr>
+                <w:rFonts w:ascii="Consolas" w:hAnsi="Consolas"/>
+                <w:color w:val="3B3B3B"/>
+                <w:sz w:val="21"/>
+                <w:szCs w:val="21"/>
+                <w:lang w:val="en-IE" w:eastAsia="it-CH"/>
+              </w:rPr>
+              <w:t>.</w:t>
+            </w:r>
+            <w:r>
+              <w:rPr>
+                <w:rFonts w:ascii="Consolas" w:hAnsi="Consolas"/>
+                <w:color w:val="267F99"/>
+                <w:sz w:val="21"/>
+                <w:szCs w:val="21"/>
+                <w:lang w:val="en-IE" w:eastAsia="it-CH"/>
+              </w:rPr>
+              <w:t>get_collision_</w:t>
+            </w:r>
+            <w:proofErr w:type="gramStart"/>
+            <w:r>
+              <w:rPr>
+                <w:rFonts w:ascii="Consolas" w:hAnsi="Consolas"/>
+                <w:color w:val="267F99"/>
+                <w:sz w:val="21"/>
+                <w:szCs w:val="21"/>
+                <w:lang w:val="en-IE" w:eastAsia="it-CH"/>
+              </w:rPr>
+              <w:t>point</w:t>
+            </w:r>
+            <w:proofErr w:type="spellEnd"/>
+            <w:r>
+              <w:rPr>
+                <w:rFonts w:ascii="Consolas" w:hAnsi="Consolas"/>
+                <w:color w:val="3B3B3B"/>
+                <w:sz w:val="21"/>
+                <w:szCs w:val="21"/>
+                <w:lang w:val="en-IE" w:eastAsia="it-CH"/>
+              </w:rPr>
+              <w:t>(</w:t>
+            </w:r>
+            <w:proofErr w:type="gramEnd"/>
+            <w:r>
+              <w:rPr>
+                <w:rFonts w:ascii="Consolas" w:hAnsi="Consolas"/>
+                <w:color w:val="3B3B3B"/>
+                <w:sz w:val="21"/>
+                <w:szCs w:val="21"/>
+                <w:lang w:val="en-IE" w:eastAsia="it-CH"/>
+              </w:rPr>
+              <w:t>)</w:t>
+            </w:r>
+          </w:p>
+          <w:p>
+            <w:pPr>
+              <w:shd w:val="clear" w:color="auto" w:fill="FFFFFF"/>
+              <w:spacing w:line="285" w:lineRule="atLeast"/>
+              <w:rPr>
+                <w:rFonts w:ascii="Consolas" w:hAnsi="Consolas"/>
+                <w:color w:val="3B3B3B"/>
+                <w:sz w:val="21"/>
+                <w:szCs w:val="21"/>
+                <w:lang w:val="en-IE" w:eastAsia="it-CH"/>
+              </w:rPr>
+            </w:pPr>
+            <w:r>
+              <w:rPr>
+                <w:rFonts w:ascii="Consolas" w:hAnsi="Consolas"/>
+                <w:color w:val="3B3B3B"/>
+                <w:sz w:val="21"/>
+                <w:szCs w:val="21"/>
+                <w:lang w:val="en-IE" w:eastAsia="it-CH"/>
+              </w:rPr>
+              <w:t xml:space="preserve">        </w:t>
+            </w:r>
+            <w:r>
+              <w:rPr>
+                <w:rFonts w:ascii="Consolas" w:hAnsi="Consolas"/>
+                <w:color w:val="AF00DB"/>
+                <w:sz w:val="21"/>
+                <w:szCs w:val="21"/>
+                <w:lang w:val="en-IE" w:eastAsia="it-CH"/>
+              </w:rPr>
+              <w:t>if</w:t>
+            </w:r>
+            <w:r>
+              <w:rPr>
+                <w:rFonts w:ascii="Consolas" w:hAnsi="Consolas"/>
+                <w:color w:val="3B3B3B"/>
+                <w:sz w:val="21"/>
+                <w:szCs w:val="21"/>
+                <w:lang w:val="en-IE" w:eastAsia="it-CH"/>
+              </w:rPr>
+              <w:t xml:space="preserve"> </w:t>
+            </w:r>
+            <w:proofErr w:type="spellStart"/>
+            <w:r>
+              <w:rPr>
+                <w:rFonts w:ascii="Consolas" w:hAnsi="Consolas"/>
+                <w:color w:val="267F99"/>
+                <w:sz w:val="21"/>
+                <w:szCs w:val="21"/>
+                <w:lang w:val="en-IE" w:eastAsia="it-CH"/>
+              </w:rPr>
+              <w:t>is_near</w:t>
+            </w:r>
+            <w:proofErr w:type="spellEnd"/>
+            <w:r>
+              <w:rPr>
+                <w:rFonts w:ascii="Consolas" w:hAnsi="Consolas"/>
+                <w:color w:val="3B3B3B"/>
+                <w:sz w:val="21"/>
+                <w:szCs w:val="21"/>
+                <w:lang w:val="en-IE" w:eastAsia="it-CH"/>
+              </w:rPr>
+              <w:t>(</w:t>
+            </w:r>
+            <w:r>
+              <w:rPr>
+                <w:rFonts w:ascii="Consolas" w:hAnsi="Consolas"/>
+                <w:color w:val="267F99"/>
+                <w:sz w:val="21"/>
+                <w:szCs w:val="21"/>
+                <w:lang w:val="en-IE" w:eastAsia="it-CH"/>
+              </w:rPr>
+              <w:t>pos</w:t>
+            </w:r>
+            <w:r>
+              <w:rPr>
+                <w:rFonts w:ascii="Consolas" w:hAnsi="Consolas"/>
+                <w:color w:val="3B3B3B"/>
+                <w:sz w:val="21"/>
+                <w:szCs w:val="21"/>
+                <w:lang w:val="en-IE" w:eastAsia="it-CH"/>
+              </w:rPr>
+              <w:t>,</w:t>
+            </w:r>
+            <w:r>
+              <w:rPr>
+                <w:rFonts w:ascii="Consolas" w:hAnsi="Consolas"/>
+                <w:color w:val="098658"/>
+                <w:sz w:val="21"/>
+                <w:szCs w:val="21"/>
+                <w:lang w:val="en-IE" w:eastAsia="it-CH"/>
+              </w:rPr>
+              <w:t>4</w:t>
+            </w:r>
+            <w:r>
+              <w:rPr>
+                <w:rFonts w:ascii="Consolas" w:hAnsi="Consolas"/>
+                <w:color w:val="3B3B3B"/>
+                <w:sz w:val="21"/>
+                <w:szCs w:val="21"/>
+                <w:lang w:val="en-IE" w:eastAsia="it-CH"/>
+              </w:rPr>
+              <w:t>):</w:t>
+            </w:r>
+          </w:p>
+          <w:p>
+            <w:pPr>
+              <w:shd w:val="clear" w:color="auto" w:fill="FFFFFF"/>
+              <w:spacing w:line="285" w:lineRule="atLeast"/>
+              <w:rPr>
+                <w:rFonts w:ascii="Consolas" w:hAnsi="Consolas"/>
+                <w:color w:val="3B3B3B"/>
+                <w:sz w:val="21"/>
+                <w:szCs w:val="21"/>
+                <w:lang w:val="en-IE" w:eastAsia="it-CH"/>
+              </w:rPr>
+            </w:pPr>
+            <w:r>
+              <w:rPr>
+                <w:rFonts w:ascii="Consolas" w:hAnsi="Consolas"/>
+                <w:color w:val="3B3B3B"/>
+                <w:sz w:val="21"/>
+                <w:szCs w:val="21"/>
+                <w:lang w:val="en-IE" w:eastAsia="it-CH"/>
+              </w:rPr>
+              <w:t xml:space="preserve">            </w:t>
+            </w:r>
+            <w:proofErr w:type="spellStart"/>
+            <w:r>
+              <w:rPr>
+                <w:rFonts w:ascii="Consolas" w:hAnsi="Consolas"/>
+                <w:color w:val="267F99"/>
+                <w:sz w:val="21"/>
+                <w:szCs w:val="21"/>
+                <w:lang w:val="en-IE" w:eastAsia="it-CH"/>
+              </w:rPr>
+              <w:t>Global</w:t>
+            </w:r>
+            <w:r>
+              <w:rPr>
+                <w:rFonts w:ascii="Consolas" w:hAnsi="Consolas"/>
+                <w:color w:val="3B3B3B"/>
+                <w:sz w:val="21"/>
+                <w:szCs w:val="21"/>
+                <w:lang w:val="en-IE" w:eastAsia="it-CH"/>
+              </w:rPr>
+              <w:t>.</w:t>
+            </w:r>
+            <w:r>
+              <w:rPr>
+                <w:rFonts w:ascii="Consolas" w:hAnsi="Consolas"/>
+                <w:color w:val="267F99"/>
+                <w:sz w:val="21"/>
+                <w:szCs w:val="21"/>
+                <w:lang w:val="en-IE" w:eastAsia="it-CH"/>
+              </w:rPr>
+              <w:t>stones_number</w:t>
+            </w:r>
+            <w:proofErr w:type="spellEnd"/>
+            <w:r>
+              <w:rPr>
+                <w:rFonts w:ascii="Consolas" w:hAnsi="Consolas"/>
+                <w:color w:val="3B3B3B"/>
+                <w:sz w:val="21"/>
+                <w:szCs w:val="21"/>
+                <w:lang w:val="en-IE" w:eastAsia="it-CH"/>
+              </w:rPr>
+              <w:t xml:space="preserve"> </w:t>
+            </w:r>
+            <w:r>
+              <w:rPr>
+                <w:rFonts w:ascii="Consolas" w:hAnsi="Consolas"/>
+                <w:color w:val="000000"/>
+                <w:sz w:val="21"/>
+                <w:szCs w:val="21"/>
+                <w:lang w:val="en-IE" w:eastAsia="it-CH"/>
+              </w:rPr>
+              <w:t>=</w:t>
+            </w:r>
+            <w:r>
+              <w:rPr>
+                <w:rFonts w:ascii="Consolas" w:hAnsi="Consolas"/>
+                <w:color w:val="3B3B3B"/>
+                <w:sz w:val="21"/>
+                <w:szCs w:val="21"/>
+                <w:lang w:val="en-IE" w:eastAsia="it-CH"/>
+              </w:rPr>
+              <w:t xml:space="preserve"> </w:t>
+            </w:r>
+            <w:proofErr w:type="spellStart"/>
+            <w:r>
+              <w:rPr>
+                <w:rFonts w:ascii="Consolas" w:hAnsi="Consolas"/>
+                <w:color w:val="267F99"/>
+                <w:sz w:val="21"/>
+                <w:szCs w:val="21"/>
+                <w:lang w:val="en-IE" w:eastAsia="it-CH"/>
+              </w:rPr>
+              <w:t>Global</w:t>
+            </w:r>
+            <w:r>
+              <w:rPr>
+                <w:rFonts w:ascii="Consolas" w:hAnsi="Consolas"/>
+                <w:color w:val="3B3B3B"/>
+                <w:sz w:val="21"/>
+                <w:szCs w:val="21"/>
+                <w:lang w:val="en-IE" w:eastAsia="it-CH"/>
+              </w:rPr>
+              <w:t>.</w:t>
+            </w:r>
+            <w:r>
+              <w:rPr>
+                <w:rFonts w:ascii="Consolas" w:hAnsi="Consolas"/>
+                <w:color w:val="267F99"/>
+                <w:sz w:val="21"/>
+                <w:szCs w:val="21"/>
+                <w:lang w:val="en-IE" w:eastAsia="it-CH"/>
+              </w:rPr>
+              <w:t>stones_number</w:t>
+            </w:r>
+            <w:proofErr w:type="spellEnd"/>
+            <w:r>
+              <w:rPr>
+                <w:rFonts w:ascii="Consolas" w:hAnsi="Consolas"/>
+                <w:color w:val="3B3B3B"/>
+                <w:sz w:val="21"/>
+                <w:szCs w:val="21"/>
+                <w:lang w:val="en-IE" w:eastAsia="it-CH"/>
+              </w:rPr>
+              <w:t xml:space="preserve"> </w:t>
+            </w:r>
+            <w:r>
+              <w:rPr>
+                <w:rFonts w:ascii="Consolas" w:hAnsi="Consolas"/>
+                <w:color w:val="000000"/>
+                <w:sz w:val="21"/>
+                <w:szCs w:val="21"/>
+                <w:lang w:val="en-IE" w:eastAsia="it-CH"/>
+              </w:rPr>
+              <w:t>-</w:t>
+            </w:r>
+            <w:r>
+              <w:rPr>
+                <w:rFonts w:ascii="Consolas" w:hAnsi="Consolas"/>
+                <w:color w:val="3B3B3B"/>
+                <w:sz w:val="21"/>
+                <w:szCs w:val="21"/>
+                <w:lang w:val="en-IE" w:eastAsia="it-CH"/>
+              </w:rPr>
+              <w:t xml:space="preserve"> </w:t>
+            </w:r>
+            <w:r>
+              <w:rPr>
+                <w:rFonts w:ascii="Consolas" w:hAnsi="Consolas"/>
+                <w:color w:val="098658"/>
+                <w:sz w:val="21"/>
+                <w:szCs w:val="21"/>
+                <w:lang w:val="en-IE" w:eastAsia="it-CH"/>
+              </w:rPr>
+              <w:t>1</w:t>
+            </w:r>
+          </w:p>
+          <w:p>
+            <w:pPr>
+              <w:shd w:val="clear" w:color="auto" w:fill="FFFFFF"/>
+              <w:spacing w:line="285" w:lineRule="atLeast"/>
+              <w:rPr>
+                <w:rFonts w:ascii="Consolas" w:hAnsi="Consolas"/>
+                <w:color w:val="3B3B3B"/>
+                <w:sz w:val="21"/>
+                <w:szCs w:val="21"/>
+                <w:lang w:eastAsia="it-CH"/>
+              </w:rPr>
+            </w:pPr>
+            <w:r>
+              <w:rPr>
+                <w:rFonts w:ascii="Consolas" w:hAnsi="Consolas"/>
+                <w:color w:val="3B3B3B"/>
+                <w:sz w:val="21"/>
+                <w:szCs w:val="21"/>
+                <w:lang w:val="en-IE" w:eastAsia="it-CH"/>
+              </w:rPr>
+              <w:t xml:space="preserve">            </w:t>
+            </w:r>
+            <w:proofErr w:type="spellStart"/>
+            <w:r>
+              <w:rPr>
+                <w:rFonts w:ascii="Consolas" w:hAnsi="Consolas"/>
+                <w:color w:val="267F99"/>
+                <w:sz w:val="21"/>
+                <w:szCs w:val="21"/>
+                <w:lang w:eastAsia="it-CH"/>
+              </w:rPr>
+              <w:t>Global</w:t>
+            </w:r>
+            <w:r>
+              <w:rPr>
+                <w:rFonts w:ascii="Consolas" w:hAnsi="Consolas"/>
+                <w:color w:val="3B3B3B"/>
+                <w:sz w:val="21"/>
+                <w:szCs w:val="21"/>
+                <w:lang w:eastAsia="it-CH"/>
+              </w:rPr>
+              <w:t>.</w:t>
+            </w:r>
+            <w:r>
+              <w:rPr>
+                <w:rFonts w:ascii="Consolas" w:hAnsi="Consolas"/>
+                <w:color w:val="267F99"/>
+                <w:sz w:val="21"/>
+                <w:szCs w:val="21"/>
+                <w:lang w:eastAsia="it-CH"/>
+              </w:rPr>
+              <w:t>create_stone</w:t>
+            </w:r>
+            <w:proofErr w:type="spellEnd"/>
+            <w:r>
+              <w:rPr>
+                <w:rFonts w:ascii="Consolas" w:hAnsi="Consolas"/>
+                <w:color w:val="3B3B3B"/>
+                <w:sz w:val="21"/>
+                <w:szCs w:val="21"/>
+                <w:lang w:eastAsia="it-CH"/>
+              </w:rPr>
+              <w:t>(</w:t>
+            </w:r>
+            <w:proofErr w:type="spellStart"/>
+            <w:r>
+              <w:rPr>
+                <w:rFonts w:ascii="Consolas" w:hAnsi="Consolas"/>
+                <w:color w:val="267F99"/>
+                <w:sz w:val="21"/>
+                <w:szCs w:val="21"/>
+                <w:lang w:eastAsia="it-CH"/>
+              </w:rPr>
+              <w:t>pos</w:t>
+            </w:r>
+            <w:proofErr w:type="spellEnd"/>
+            <w:r>
+              <w:rPr>
+                <w:rFonts w:ascii="Consolas" w:hAnsi="Consolas"/>
+                <w:color w:val="3B3B3B"/>
+                <w:sz w:val="21"/>
+                <w:szCs w:val="21"/>
+                <w:lang w:eastAsia="it-CH"/>
+              </w:rPr>
+              <w:t>)</w:t>
+            </w:r>
+          </w:p>
+        </w:tc>
+      </w:tr>
+    </w:tbl>
+    <w:p>
+      <w:pPr>
+        <w:spacing w:before="120"/>
+        <w:rPr>
+          <w:rFonts w:cs="Arial"/>
+          <w:b/>
+        </w:rPr>
+      </w:pPr>
+    </w:p>
+    <w:p/>
     <w:p>
       <w:pPr>
         <w:pStyle w:val="Titolo2"/>
@@ -20475,7 +24095,9 @@
         <w:pStyle w:val="Titolo3"/>
       </w:pPr>
       <w:r>
-        <w:lastRenderedPageBreak/>
+        <w:rPr>
+          <w:lang w:val="fr-CH"/>
+        </w:rPr>
         <w:t xml:space="preserve"> </w:t>
       </w:r>
       <w:r>
@@ -21192,6 +24814,7 @@
                 <w:szCs w:val="18"/>
                 <w:lang w:val="it-CH"/>
               </w:rPr>
+              <w:lastRenderedPageBreak/>
               <w:t>Test Case:</w:t>
             </w:r>
           </w:p>
@@ -30871,10 +34494,10 @@
       </w:pPr>
     </w:p>
     <w:sectPr>
-      <w:headerReference w:type="default" r:id="rId23"/>
-      <w:footerReference w:type="default" r:id="rId24"/>
-      <w:headerReference w:type="first" r:id="rId25"/>
-      <w:footerReference w:type="first" r:id="rId26"/>
+      <w:headerReference w:type="default" r:id="rId24"/>
+      <w:footerReference w:type="default" r:id="rId25"/>
+      <w:headerReference w:type="first" r:id="rId26"/>
+      <w:footerReference w:type="first" r:id="rId27"/>
       <w:pgSz w:w="11906" w:h="16838"/>
       <w:pgMar w:top="1985" w:right="1134" w:bottom="1418" w:left="1134" w:header="567" w:footer="567" w:gutter="0"/>
       <w:pgNumType w:start="1"/>
@@ -30916,27 +34539,14 @@
     <w:r>
       <w:tab/>
     </w:r>
-    <w:r>
-      <w:fldChar w:fldCharType="begin"/>
-    </w:r>
-    <w:r>
-      <w:instrText xml:space="preserve"> FILENAME </w:instrText>
-    </w:r>
-    <w:r>
-      <w:fldChar w:fldCharType="separate"/>
-    </w:r>
-    <w:r>
-      <w:rPr>
-        <w:noProof/>
-      </w:rPr>
-      <w:t>DocumentazioneProjectNonEuclidian.docx</w:t>
-    </w:r>
-    <w:r>
-      <w:rPr>
-        <w:noProof/>
-      </w:rPr>
-      <w:fldChar w:fldCharType="end"/>
-    </w:r>
+    <w:fldSimple w:instr=" FILENAME ">
+      <w:r>
+        <w:rPr>
+          <w:noProof/>
+        </w:rPr>
+        <w:t>DocumentazioneProjectNonEuclidian.docx</w:t>
+      </w:r>
+    </w:fldSimple>
     <w:r>
       <w:tab/>
       <w:t>Versione: 02.02.2024</w:t>
@@ -36304,7 +39914,7 @@
     <w:lsdException w:name="Table Web 2" w:semiHidden="1" w:unhideWhenUsed="1"/>
     <w:lsdException w:name="Table Web 3" w:semiHidden="1" w:unhideWhenUsed="1"/>
     <w:lsdException w:name="Balloon Text" w:semiHidden="1" w:unhideWhenUsed="1"/>
-    <w:lsdException w:name="Table Grid" w:uiPriority="59"/>
+    <w:lsdException w:name="Table Grid" w:uiPriority="39"/>
     <w:lsdException w:name="Table Theme" w:semiHidden="1" w:unhideWhenUsed="1"/>
     <w:lsdException w:name="Placeholder Text" w:semiHidden="1"/>
     <w:lsdException w:name="No Spacing" w:uiPriority="1" w:qFormat="1"/>
@@ -36931,6 +40541,7 @@
   <w:style w:type="table" w:styleId="Grigliatabella">
     <w:name w:val="Table Grid"/>
     <w:basedOn w:val="Tabellanormale"/>
+    <w:uiPriority w:val="39"/>
     <w:rsid w:val="00D03EA1"/>
     <w:tblPr>
       <w:tblBorders>
@@ -37379,7 +40990,7 @@
 </file>
 
 <file path=customXml/itemProps1.xml><?xml version="1.0" encoding="utf-8"?>
-<ds:datastoreItem xmlns:ds="http://schemas.openxmlformats.org/officeDocument/2006/customXml" ds:itemID="{5DB33A82-CCA1-4A6D-807D-DFD5CC1AE2AF}">
+<ds:datastoreItem xmlns:ds="http://schemas.openxmlformats.org/officeDocument/2006/customXml" ds:itemID="{3D61FF49-E4A3-4D29-988A-EE8960393661}">
   <ds:schemaRefs>
     <ds:schemaRef ds:uri="http://schemas.openxmlformats.org/officeDocument/2006/bibliography"/>
   </ds:schemaRefs>

</xml_diff>